<commit_message>
change template doc file
</commit_message>
<xml_diff>
--- a/template.docx
+++ b/template.docx
@@ -19,16 +19,7 @@
           <w:szCs w:val="24"/>
           <w:highlight w:val="white"/>
         </w:rPr>
-        <w:t>Кому:</w:t>
-      </w:r>
-      <w:r>
-        <w:rPr>
-          <w:b/>
-          <w:sz w:val="24"/>
-          <w:szCs w:val="24"/>
-          <w:highlight w:val="white"/>
-        </w:rPr>
-        <w:t xml:space="preserve"> </w:t>
+        <w:t xml:space="preserve">Кому: </w:t>
       </w:r>
       <w:r>
         <w:rPr>
@@ -188,24 +179,14 @@
           <w:szCs w:val="24"/>
           <w:highlight w:val="white"/>
         </w:rPr>
-        <w:t>Почта:</w:t>
-      </w:r>
-      <w:r>
-        <w:rPr>
-          <w:b/>
-          <w:sz w:val="24"/>
-          <w:szCs w:val="24"/>
-          <w:highlight w:val="white"/>
-        </w:rPr>
-        <w:t xml:space="preserve"> </w:t>
-      </w:r>
-      <w:r>
-        <w:rPr>
-          <w:b/>
-          <w:sz w:val="24"/>
-          <w:szCs w:val="24"/>
-          <w:highlight w:val="white"/>
-          <w:lang w:val="en-US"/>
+        <w:t xml:space="preserve">Почта: </w:t>
+      </w:r>
+      <w:r>
+        <w:rPr>
+          <w:b/>
+          <w:sz w:val="24"/>
+          <w:szCs w:val="24"/>
+          <w:highlight w:val="white"/>
         </w:rPr>
         <w:t>{{</w:t>
       </w:r>
@@ -242,8 +223,67 @@
         <w:rPr>
           <w:rFonts w:ascii="Menlo" w:hAnsi="Menlo" w:cs="Menlo"/>
           <w:color w:val="000000"/>
+        </w:rPr>
+        <w:t>}}</w:t>
+      </w:r>
+    </w:p>
+    <w:p>
+      <w:pPr>
+        <w:ind w:left="4960" w:right="43"/>
+        <w:rPr>
+          <w:b/>
+          <w:sz w:val="24"/>
+          <w:szCs w:val="24"/>
+          <w:highlight w:val="white"/>
+        </w:rPr>
+      </w:pPr>
+    </w:p>
+    <w:p>
+      <w:pPr>
+        <w:ind w:left="4960" w:right="43"/>
+        <w:rPr>
+          <w:b/>
+          <w:sz w:val="24"/>
+          <w:szCs w:val="24"/>
+          <w:highlight w:val="white"/>
+        </w:rPr>
+      </w:pPr>
+      <w:r>
+        <w:rPr>
+          <w:b/>
+          <w:sz w:val="24"/>
+          <w:szCs w:val="24"/>
+          <w:highlight w:val="white"/>
+        </w:rPr>
+        <w:t xml:space="preserve">от: </w:t>
+      </w:r>
+      <w:r>
+        <w:rPr>
+          <w:b/>
+          <w:sz w:val="24"/>
+          <w:szCs w:val="24"/>
+        </w:rPr>
+        <w:t>{{</w:t>
+      </w:r>
+      <w:proofErr w:type="spellStart"/>
+      <w:r>
+        <w:rPr>
+          <w:b/>
+          <w:color w:val="000000"/>
+          <w:sz w:val="24"/>
+          <w:szCs w:val="24"/>
           <w:lang w:val="en-US"/>
         </w:rPr>
+        <w:t>fullName</w:t>
+      </w:r>
+      <w:proofErr w:type="spellEnd"/>
+      <w:r>
+        <w:rPr>
+          <w:b/>
+          <w:color w:val="000000"/>
+          <w:sz w:val="24"/>
+          <w:szCs w:val="24"/>
+        </w:rPr>
         <w:t>}}</w:t>
       </w:r>
     </w:p>
@@ -257,6 +297,41 @@
           <w:highlight w:val="white"/>
         </w:rPr>
       </w:pPr>
+      <w:r>
+        <w:rPr>
+          <w:b/>
+          <w:sz w:val="24"/>
+          <w:szCs w:val="24"/>
+          <w:highlight w:val="white"/>
+        </w:rPr>
+        <w:t>ИИН</w:t>
+      </w:r>
+      <w:r>
+        <w:rPr>
+          <w:b/>
+          <w:sz w:val="24"/>
+          <w:szCs w:val="24"/>
+          <w:highlight w:val="white"/>
+        </w:rPr>
+        <w:t>: {{</w:t>
+      </w:r>
+      <w:r>
+        <w:rPr>
+          <w:rFonts w:ascii="Menlo" w:hAnsi="Menlo" w:cs="Menlo"/>
+          <w:color w:val="000000"/>
+          <w:lang w:val="en-US"/>
+        </w:rPr>
+        <w:t>IIN</w:t>
+      </w:r>
+      <w:r>
+        <w:rPr>
+          <w:b/>
+          <w:sz w:val="24"/>
+          <w:szCs w:val="24"/>
+          <w:highlight w:val="white"/>
+        </w:rPr>
+        <w:t>}}</w:t>
+      </w:r>
     </w:p>
     <w:p>
       <w:pPr>
@@ -266,233 +341,96 @@
           <w:sz w:val="24"/>
           <w:szCs w:val="24"/>
           <w:highlight w:val="white"/>
+        </w:rPr>
+      </w:pPr>
+      <w:r>
+        <w:rPr>
+          <w:b/>
+          <w:sz w:val="24"/>
+          <w:szCs w:val="24"/>
+          <w:highlight w:val="white"/>
+        </w:rPr>
+        <w:t>Адрес</w:t>
+      </w:r>
+      <w:r>
+        <w:rPr>
+          <w:b/>
+          <w:sz w:val="24"/>
+          <w:szCs w:val="24"/>
+          <w:highlight w:val="white"/>
+        </w:rPr>
+        <w:t>: {{</w:t>
+      </w:r>
+      <w:r>
+        <w:rPr>
+          <w:rFonts w:ascii="Menlo" w:hAnsi="Menlo" w:cs="Menlo"/>
+          <w:color w:val="000000"/>
           <w:lang w:val="en-US"/>
         </w:rPr>
-      </w:pPr>
-      <w:r>
-        <w:rPr>
-          <w:b/>
-          <w:sz w:val="24"/>
-          <w:szCs w:val="24"/>
-          <w:highlight w:val="white"/>
-        </w:rPr>
-        <w:t xml:space="preserve">от: </w:t>
-      </w:r>
-      <w:r>
-        <w:rPr>
-          <w:b/>
-          <w:sz w:val="24"/>
-          <w:szCs w:val="24"/>
+        <w:t>address</w:t>
+      </w:r>
+      <w:r>
+        <w:rPr>
+          <w:b/>
+          <w:sz w:val="24"/>
+          <w:szCs w:val="24"/>
+          <w:highlight w:val="white"/>
+        </w:rPr>
+        <w:t>}}</w:t>
+      </w:r>
+    </w:p>
+    <w:p>
+      <w:pPr>
+        <w:ind w:left="4960" w:right="43"/>
+        <w:rPr>
+          <w:b/>
+          <w:sz w:val="24"/>
+          <w:szCs w:val="24"/>
+          <w:highlight w:val="white"/>
+        </w:rPr>
+      </w:pPr>
+      <w:r>
+        <w:rPr>
+          <w:b/>
+          <w:sz w:val="24"/>
+          <w:szCs w:val="24"/>
+          <w:highlight w:val="white"/>
+        </w:rPr>
+        <w:t>Номер</w:t>
+      </w:r>
+      <w:r>
+        <w:rPr>
+          <w:b/>
+          <w:sz w:val="24"/>
+          <w:szCs w:val="24"/>
+          <w:highlight w:val="white"/>
+        </w:rPr>
+        <w:t xml:space="preserve"> </w:t>
+      </w:r>
+      <w:r>
+        <w:rPr>
+          <w:b/>
+          <w:sz w:val="24"/>
+          <w:szCs w:val="24"/>
+          <w:highlight w:val="white"/>
+        </w:rPr>
+        <w:t>телефона</w:t>
+      </w:r>
+      <w:r>
+        <w:rPr>
+          <w:b/>
+          <w:sz w:val="24"/>
+          <w:szCs w:val="24"/>
+          <w:highlight w:val="white"/>
+        </w:rPr>
+        <w:t>: {{</w:t>
+      </w:r>
+      <w:r>
+        <w:rPr>
+          <w:rFonts w:ascii="Menlo" w:hAnsi="Menlo" w:cs="Menlo"/>
+          <w:color w:val="000000"/>
           <w:lang w:val="en-US"/>
         </w:rPr>
-        <w:t>{{</w:t>
-      </w:r>
-      <w:proofErr w:type="spellStart"/>
-      <w:r>
-        <w:rPr>
-          <w:b/>
-          <w:color w:val="000000"/>
-          <w:sz w:val="24"/>
-          <w:szCs w:val="24"/>
-          <w:lang w:val="en-US"/>
-        </w:rPr>
-        <w:t>fullName</w:t>
-      </w:r>
-      <w:proofErr w:type="spellEnd"/>
-      <w:r>
-        <w:rPr>
-          <w:b/>
-          <w:color w:val="000000"/>
-          <w:sz w:val="24"/>
-          <w:szCs w:val="24"/>
-          <w:lang w:val="en-US"/>
-        </w:rPr>
-        <w:t>}}</w:t>
-      </w:r>
-    </w:p>
-    <w:p>
-      <w:pPr>
-        <w:ind w:left="4960" w:right="43"/>
-        <w:rPr>
-          <w:b/>
-          <w:sz w:val="24"/>
-          <w:szCs w:val="24"/>
-          <w:highlight w:val="white"/>
-          <w:lang w:val="en-US"/>
-        </w:rPr>
-      </w:pPr>
-      <w:r>
-        <w:rPr>
-          <w:b/>
-          <w:sz w:val="24"/>
-          <w:szCs w:val="24"/>
-          <w:highlight w:val="white"/>
-        </w:rPr>
-        <w:t>ИИН</w:t>
-      </w:r>
-      <w:r>
-        <w:rPr>
-          <w:b/>
-          <w:sz w:val="24"/>
-          <w:szCs w:val="24"/>
-          <w:highlight w:val="white"/>
-          <w:lang w:val="en-US"/>
-        </w:rPr>
-        <w:t xml:space="preserve">: </w:t>
-      </w:r>
-      <w:r>
-        <w:rPr>
-          <w:b/>
-          <w:sz w:val="24"/>
-          <w:szCs w:val="24"/>
-          <w:highlight w:val="white"/>
-          <w:lang w:val="en-US"/>
-        </w:rPr>
-        <w:t>{{</w:t>
-      </w:r>
-      <w:r>
-        <w:rPr>
-          <w:rFonts w:ascii="Menlo" w:hAnsi="Menlo" w:cs="Menlo"/>
-          <w:color w:val="000000"/>
-          <w:lang w:val="en-US"/>
-        </w:rPr>
-        <w:t>IIN</w:t>
-      </w:r>
-      <w:r>
-        <w:rPr>
-          <w:b/>
-          <w:sz w:val="24"/>
-          <w:szCs w:val="24"/>
-          <w:highlight w:val="white"/>
-          <w:lang w:val="en-US"/>
-        </w:rPr>
-        <w:t>}}</w:t>
-      </w:r>
-    </w:p>
-    <w:p>
-      <w:pPr>
-        <w:ind w:left="4960" w:right="43"/>
-        <w:rPr>
-          <w:b/>
-          <w:sz w:val="24"/>
-          <w:szCs w:val="24"/>
-          <w:highlight w:val="white"/>
-          <w:lang w:val="en-US"/>
-        </w:rPr>
-      </w:pPr>
-      <w:r>
-        <w:rPr>
-          <w:b/>
-          <w:sz w:val="24"/>
-          <w:szCs w:val="24"/>
-          <w:highlight w:val="white"/>
-        </w:rPr>
-        <w:t>Адрес</w:t>
-      </w:r>
-      <w:r>
-        <w:rPr>
-          <w:b/>
-          <w:sz w:val="24"/>
-          <w:szCs w:val="24"/>
-          <w:highlight w:val="white"/>
-          <w:lang w:val="en-US"/>
-        </w:rPr>
-        <w:t xml:space="preserve">: </w:t>
-      </w:r>
-      <w:r>
-        <w:rPr>
-          <w:b/>
-          <w:sz w:val="24"/>
-          <w:szCs w:val="24"/>
-          <w:highlight w:val="white"/>
-          <w:lang w:val="en-US"/>
-        </w:rPr>
-        <w:t>{{</w:t>
-      </w:r>
-      <w:r>
-        <w:rPr>
-          <w:rFonts w:ascii="Menlo" w:hAnsi="Menlo" w:cs="Menlo"/>
-          <w:color w:val="000000"/>
-          <w:lang w:val="en-US"/>
-        </w:rPr>
-        <w:t>address</w:t>
-      </w:r>
-      <w:r>
-        <w:rPr>
-          <w:b/>
-          <w:sz w:val="24"/>
-          <w:szCs w:val="24"/>
-          <w:highlight w:val="white"/>
-          <w:lang w:val="en-US"/>
-        </w:rPr>
-        <w:t>}}</w:t>
-      </w:r>
-    </w:p>
-    <w:p>
-      <w:pPr>
-        <w:ind w:left="4960" w:right="43"/>
-        <w:rPr>
-          <w:b/>
-          <w:sz w:val="24"/>
-          <w:szCs w:val="24"/>
-          <w:highlight w:val="white"/>
-          <w:lang w:val="en-US"/>
-        </w:rPr>
-      </w:pPr>
-      <w:r>
-        <w:rPr>
-          <w:b/>
-          <w:sz w:val="24"/>
-          <w:szCs w:val="24"/>
-          <w:highlight w:val="white"/>
-        </w:rPr>
-        <w:t>Номер</w:t>
-      </w:r>
-      <w:r>
-        <w:rPr>
-          <w:b/>
-          <w:sz w:val="24"/>
-          <w:szCs w:val="24"/>
-          <w:highlight w:val="white"/>
-          <w:lang w:val="en-US"/>
-        </w:rPr>
-        <w:t xml:space="preserve"> </w:t>
-      </w:r>
-      <w:r>
-        <w:rPr>
-          <w:b/>
-          <w:sz w:val="24"/>
-          <w:szCs w:val="24"/>
-          <w:highlight w:val="white"/>
-        </w:rPr>
-        <w:t>телефона</w:t>
-      </w:r>
-      <w:r>
-        <w:rPr>
-          <w:b/>
-          <w:sz w:val="24"/>
-          <w:szCs w:val="24"/>
-          <w:highlight w:val="white"/>
-          <w:lang w:val="en-US"/>
-        </w:rPr>
-        <w:t xml:space="preserve">: </w:t>
-      </w:r>
-      <w:r>
-        <w:rPr>
-          <w:b/>
-          <w:sz w:val="24"/>
-          <w:szCs w:val="24"/>
-          <w:highlight w:val="white"/>
-          <w:lang w:val="en-US"/>
-        </w:rPr>
-        <w:t>{{</w:t>
-      </w:r>
-      <w:r>
-        <w:rPr>
-          <w:rFonts w:ascii="Menlo" w:hAnsi="Menlo" w:cs="Menlo"/>
-          <w:color w:val="000000"/>
-          <w:lang w:val="en-US"/>
-        </w:rPr>
         <w:t>phone</w:t>
       </w:r>
       <w:r>
@@ -501,7 +439,6 @@
           <w:sz w:val="24"/>
           <w:szCs w:val="24"/>
           <w:highlight w:val="white"/>
-          <w:lang w:val="en-US"/>
         </w:rPr>
         <w:t>}}</w:t>
       </w:r>
@@ -646,7 +583,7 @@
           <w:sz w:val="24"/>
           <w:szCs w:val="24"/>
         </w:rPr>
-        <w:t xml:space="preserve">           Я, </w:t>
+        <w:t xml:space="preserve">        Я, </w:t>
       </w:r>
       <w:r>
         <w:rPr>
@@ -675,9 +612,61 @@
       </w:r>
       <w:r>
         <w:rPr>
+          <w:b/>
+          <w:sz w:val="24"/>
+          <w:szCs w:val="24"/>
+        </w:rPr>
+        <w:t xml:space="preserve"> </w:t>
+      </w:r>
+      <w:r>
+        <w:rPr>
+          <w:sz w:val="24"/>
+          <w:szCs w:val="24"/>
+          <w:highlight w:val="white"/>
+        </w:rPr>
+        <w:t>заключ</w:t>
+      </w:r>
+      <w:r>
+        <w:rPr>
+          <w:sz w:val="24"/>
+          <w:szCs w:val="24"/>
+        </w:rPr>
+        <w:t xml:space="preserve">ила в </w:t>
+      </w:r>
+      <w:r>
+        <w:rPr>
+          <w:b/>
+          <w:sz w:val="24"/>
+          <w:szCs w:val="24"/>
+          <w:highlight w:val="white"/>
+        </w:rPr>
+        <w:t>{{</w:t>
+      </w:r>
+      <w:proofErr w:type="spellStart"/>
+      <w:r>
+        <w:rPr>
           <w:rFonts w:ascii="Menlo" w:hAnsi="Menlo" w:cs="Menlo"/>
           <w:color w:val="000000"/>
         </w:rPr>
+        <w:t>receiver</w:t>
+      </w:r>
+      <w:proofErr w:type="spellEnd"/>
+      <w:r>
+        <w:rPr>
+          <w:b/>
+          <w:sz w:val="24"/>
+          <w:szCs w:val="24"/>
+          <w:highlight w:val="white"/>
+        </w:rPr>
+        <w:t>}}</w:t>
+      </w:r>
+      <w:r>
+        <w:rPr>
+          <w:b/>
+          <w:sz w:val="24"/>
+          <w:szCs w:val="24"/>
+          <w:highlight w:val="white"/>
+        </w:rPr>
         <w:t xml:space="preserve"> </w:t>
       </w:r>
       <w:r>
@@ -686,21 +675,24 @@
           <w:szCs w:val="24"/>
           <w:highlight w:val="white"/>
         </w:rPr>
-        <w:t>заключ</w:t>
-      </w:r>
-      <w:r>
-        <w:rPr>
-          <w:sz w:val="24"/>
-          <w:szCs w:val="24"/>
-        </w:rPr>
-        <w:t>ил</w:t>
-      </w:r>
-      <w:r>
-        <w:rPr>
-          <w:sz w:val="24"/>
-          <w:szCs w:val="24"/>
-        </w:rPr>
-        <w:t xml:space="preserve"> в </w:t>
+        <w:t xml:space="preserve">Договор </w:t>
+      </w:r>
+      <w:r>
+        <w:rPr>
+          <w:sz w:val="24"/>
+          <w:szCs w:val="24"/>
+          <w:highlight w:val="white"/>
+        </w:rPr>
+        <w:t>займа</w:t>
+      </w:r>
+      <w:r>
+        <w:rPr>
+          <w:b/>
+          <w:sz w:val="24"/>
+          <w:szCs w:val="24"/>
+          <w:highlight w:val="white"/>
+        </w:rPr>
+        <w:t xml:space="preserve"> №</w:t>
       </w:r>
       <w:r>
         <w:rPr>
@@ -717,7 +709,101 @@
           <w:rFonts w:ascii="Menlo" w:hAnsi="Menlo" w:cs="Menlo"/>
           <w:color w:val="000000"/>
         </w:rPr>
-        <w:t>receiver</w:t>
+        <w:t>contract_number</w:t>
+      </w:r>
+      <w:proofErr w:type="spellEnd"/>
+      <w:r>
+        <w:rPr>
+          <w:rFonts w:ascii="Menlo" w:hAnsi="Menlo" w:cs="Menlo"/>
+          <w:color w:val="000000"/>
+        </w:rPr>
+        <w:t>}}</w:t>
+      </w:r>
+      <w:r>
+        <w:rPr>
+          <w:b/>
+          <w:sz w:val="24"/>
+          <w:szCs w:val="24"/>
+          <w:highlight w:val="white"/>
+        </w:rPr>
+        <w:t xml:space="preserve"> от </w:t>
+      </w:r>
+      <w:r>
+        <w:rPr>
+          <w:b/>
+          <w:sz w:val="24"/>
+          <w:szCs w:val="24"/>
+          <w:highlight w:val="white"/>
+        </w:rPr>
+        <w:t>{{</w:t>
+      </w:r>
+      <w:proofErr w:type="spellStart"/>
+      <w:r>
+        <w:rPr>
+          <w:rFonts w:ascii="Menlo" w:hAnsi="Menlo" w:cs="Menlo"/>
+          <w:color w:val="000000"/>
+        </w:rPr>
+        <w:t>contract_start_date</w:t>
+      </w:r>
+      <w:proofErr w:type="spellEnd"/>
+      <w:r>
+        <w:rPr>
+          <w:rFonts w:ascii="Menlo" w:hAnsi="Menlo" w:cs="Menlo"/>
+          <w:color w:val="000000"/>
+        </w:rPr>
+        <w:t>}}</w:t>
+      </w:r>
+      <w:r>
+        <w:rPr>
+          <w:b/>
+          <w:sz w:val="24"/>
+          <w:szCs w:val="24"/>
+          <w:highlight w:val="white"/>
+        </w:rPr>
+        <w:t xml:space="preserve"> года</w:t>
+      </w:r>
+      <w:r>
+        <w:rPr>
+          <w:sz w:val="24"/>
+          <w:szCs w:val="24"/>
+          <w:highlight w:val="white"/>
+        </w:rPr>
+        <w:t xml:space="preserve"> (далее - Договор). В соответствии с этим Договором мне предоставили </w:t>
+      </w:r>
+      <w:proofErr w:type="spellStart"/>
+      <w:r>
+        <w:rPr>
+          <w:sz w:val="24"/>
+          <w:szCs w:val="24"/>
+          <w:highlight w:val="white"/>
+        </w:rPr>
+        <w:t>займ</w:t>
+      </w:r>
+      <w:proofErr w:type="spellEnd"/>
+      <w:r>
+        <w:rPr>
+          <w:sz w:val="24"/>
+          <w:szCs w:val="24"/>
+          <w:highlight w:val="white"/>
+        </w:rPr>
+        <w:t xml:space="preserve"> на сумму </w:t>
+      </w:r>
+      <w:r>
+        <w:rPr>
+          <w:b/>
+          <w:sz w:val="24"/>
+          <w:szCs w:val="24"/>
+          <w:highlight w:val="white"/>
+        </w:rPr>
+        <w:t>{{</w:t>
+      </w:r>
+      <w:proofErr w:type="spellStart"/>
+      <w:r>
+        <w:rPr>
+          <w:rFonts w:ascii="Menlo" w:hAnsi="Menlo" w:cs="Menlo"/>
+          <w:color w:val="000000"/>
+        </w:rPr>
+        <w:t>contract_amount</w:t>
       </w:r>
       <w:proofErr w:type="spellEnd"/>
       <w:proofErr w:type="gramStart"/>
@@ -737,15 +823,15 @@
           <w:szCs w:val="24"/>
           <w:highlight w:val="white"/>
         </w:rPr>
-        <w:t xml:space="preserve">  </w:t>
-      </w:r>
-      <w:r>
-        <w:rPr>
-          <w:sz w:val="24"/>
-          <w:szCs w:val="24"/>
-          <w:highlight w:val="white"/>
-        </w:rPr>
-        <w:t>Договор</w:t>
+        <w:t xml:space="preserve"> </w:t>
+      </w:r>
+      <w:r>
+        <w:rPr>
+          <w:sz w:val="24"/>
+          <w:szCs w:val="24"/>
+          <w:highlight w:val="white"/>
+        </w:rPr>
+        <w:t xml:space="preserve"> тенге</w:t>
       </w:r>
       <w:proofErr w:type="gramEnd"/>
       <w:r>
@@ -754,154 +840,7 @@
           <w:szCs w:val="24"/>
           <w:highlight w:val="white"/>
         </w:rPr>
-        <w:t xml:space="preserve"> займа</w:t>
-      </w:r>
-      <w:r>
-        <w:rPr>
-          <w:b/>
-          <w:sz w:val="24"/>
-          <w:szCs w:val="24"/>
-          <w:highlight w:val="white"/>
-        </w:rPr>
-        <w:t xml:space="preserve"> №</w:t>
-      </w:r>
-      <w:r>
-        <w:rPr>
-          <w:b/>
-          <w:sz w:val="24"/>
-          <w:szCs w:val="24"/>
-          <w:highlight w:val="white"/>
-        </w:rPr>
-        <w:t>{{</w:t>
-      </w:r>
-      <w:proofErr w:type="spellStart"/>
-      <w:r>
-        <w:rPr>
-          <w:rFonts w:ascii="Menlo" w:hAnsi="Menlo" w:cs="Menlo"/>
-          <w:color w:val="000000"/>
-        </w:rPr>
-        <w:t>contract_number</w:t>
-      </w:r>
-      <w:proofErr w:type="spellEnd"/>
-      <w:r>
-        <w:rPr>
-          <w:rFonts w:ascii="Menlo" w:hAnsi="Menlo" w:cs="Menlo"/>
-          <w:color w:val="000000"/>
-        </w:rPr>
-        <w:t>}}</w:t>
-      </w:r>
-      <w:r>
-        <w:rPr>
-          <w:b/>
-          <w:sz w:val="24"/>
-          <w:szCs w:val="24"/>
-          <w:highlight w:val="white"/>
-        </w:rPr>
-        <w:t xml:space="preserve"> от </w:t>
-      </w:r>
-      <w:r>
-        <w:rPr>
-          <w:b/>
-          <w:sz w:val="24"/>
-          <w:szCs w:val="24"/>
-          <w:highlight w:val="white"/>
-        </w:rPr>
-        <w:t>{{</w:t>
-      </w:r>
-      <w:proofErr w:type="spellStart"/>
-      <w:r>
-        <w:rPr>
-          <w:rFonts w:ascii="Menlo" w:hAnsi="Menlo" w:cs="Menlo"/>
-          <w:color w:val="000000"/>
-        </w:rPr>
-        <w:t>contract_start_date</w:t>
-      </w:r>
-      <w:proofErr w:type="spellEnd"/>
-      <w:r>
-        <w:rPr>
-          <w:rFonts w:ascii="Menlo" w:hAnsi="Menlo" w:cs="Menlo"/>
-          <w:color w:val="000000"/>
-        </w:rPr>
-        <w:t>}}</w:t>
-      </w:r>
-      <w:r>
-        <w:rPr>
-          <w:b/>
-          <w:sz w:val="24"/>
-          <w:szCs w:val="24"/>
-          <w:highlight w:val="white"/>
-        </w:rPr>
-        <w:t xml:space="preserve"> года</w:t>
-      </w:r>
-      <w:r>
-        <w:rPr>
-          <w:sz w:val="24"/>
-          <w:szCs w:val="24"/>
-          <w:highlight w:val="white"/>
-        </w:rPr>
-        <w:t xml:space="preserve"> (далее - Договор). В соответствии с этим Договором мне предоставили </w:t>
-      </w:r>
-      <w:proofErr w:type="spellStart"/>
-      <w:r>
-        <w:rPr>
-          <w:sz w:val="24"/>
-          <w:szCs w:val="24"/>
-          <w:highlight w:val="white"/>
-        </w:rPr>
-        <w:t>займ</w:t>
-      </w:r>
-      <w:proofErr w:type="spellEnd"/>
-      <w:r>
-        <w:rPr>
-          <w:sz w:val="24"/>
-          <w:szCs w:val="24"/>
-          <w:highlight w:val="white"/>
-        </w:rPr>
-        <w:t xml:space="preserve"> на сумму </w:t>
-      </w:r>
-      <w:r>
-        <w:rPr>
-          <w:b/>
-          <w:sz w:val="24"/>
-          <w:szCs w:val="24"/>
-          <w:highlight w:val="white"/>
-        </w:rPr>
-        <w:t>{{</w:t>
-      </w:r>
-      <w:proofErr w:type="spellStart"/>
-      <w:r>
-        <w:rPr>
-          <w:rFonts w:ascii="Menlo" w:hAnsi="Menlo" w:cs="Menlo"/>
-          <w:color w:val="000000"/>
-        </w:rPr>
-        <w:t>contract_amount</w:t>
-      </w:r>
-      <w:proofErr w:type="spellEnd"/>
-      <w:r>
-        <w:rPr>
-          <w:b/>
-          <w:sz w:val="24"/>
-          <w:szCs w:val="24"/>
-          <w:highlight w:val="white"/>
-        </w:rPr>
-        <w:t>}}</w:t>
-      </w:r>
-      <w:r>
-        <w:rPr>
-          <w:b/>
-          <w:sz w:val="24"/>
-          <w:szCs w:val="24"/>
-          <w:highlight w:val="white"/>
-        </w:rPr>
-        <w:t xml:space="preserve"> </w:t>
-      </w:r>
-      <w:r>
-        <w:rPr>
-          <w:sz w:val="24"/>
-          <w:szCs w:val="24"/>
-          <w:highlight w:val="white"/>
-        </w:rPr>
-        <w:t xml:space="preserve">тенге сроком на </w:t>
+        <w:t xml:space="preserve"> сроком на </w:t>
       </w:r>
       <w:r>
         <w:rPr>
@@ -974,29 +913,7 @@
           <w:szCs w:val="24"/>
           <w:highlight w:val="white"/>
         </w:rPr>
-        <w:t xml:space="preserve">. </w:t>
-      </w:r>
-      <w:r>
-        <w:rPr>
-          <w:sz w:val="24"/>
-          <w:szCs w:val="24"/>
-        </w:rPr>
-        <w:t xml:space="preserve">Договор устанавливает условиях </w:t>
-      </w:r>
-      <w:r>
-        <w:rPr>
-          <w:sz w:val="24"/>
-          <w:szCs w:val="24"/>
-          <w:highlight w:val="white"/>
-        </w:rPr>
-        <w:t>возвратности, срочности и платности.</w:t>
-      </w:r>
-      <w:r>
-        <w:rPr>
-          <w:sz w:val="24"/>
-          <w:szCs w:val="24"/>
-        </w:rPr>
-        <w:t xml:space="preserve"> </w:t>
+        <w:t>.</w:t>
       </w:r>
     </w:p>
     <w:p>
@@ -1064,7 +981,7 @@
           <w:right w:val="nil"/>
           <w:between w:val="nil"/>
         </w:pBdr>
-        <w:ind w:right="116"/>
+        <w:ind w:right="116" w:firstLine="566"/>
         <w:jc w:val="both"/>
         <w:rPr>
           <w:sz w:val="24"/>
@@ -1076,7 +993,7 @@
           <w:sz w:val="24"/>
           <w:szCs w:val="24"/>
         </w:rPr>
-        <w:t xml:space="preserve">         Я осознаю свою ответственность к выполнению своих долговых обязательств и искренне намерен погасить задолженность. Однако в сложившейся ситуации мне крайне необходима поддержка, в лице сотрудничества с Вашей </w:t>
+        <w:t xml:space="preserve">Я осознаю </w:t>
       </w:r>
       <w:proofErr w:type="gramStart"/>
       <w:r>
@@ -1084,6 +1001,36 @@
           <w:sz w:val="24"/>
           <w:szCs w:val="24"/>
         </w:rPr>
+        <w:t>свою</w:t>
+      </w:r>
+      <w:r>
+        <w:rPr>
+          <w:sz w:val="24"/>
+          <w:szCs w:val="24"/>
+        </w:rPr>
+        <w:t xml:space="preserve"> </w:t>
+      </w:r>
+      <w:r>
+        <w:rPr>
+          <w:sz w:val="24"/>
+          <w:szCs w:val="24"/>
+        </w:rPr>
+        <w:t xml:space="preserve"> ответственность</w:t>
+      </w:r>
+      <w:proofErr w:type="gramEnd"/>
+      <w:r>
+        <w:rPr>
+          <w:sz w:val="24"/>
+          <w:szCs w:val="24"/>
+        </w:rPr>
+        <w:t xml:space="preserve"> к выполнению своих долговых обязательств и искренне намерен погасить задолженность. Однако в сложившейся ситуации мне крайне необходима поддержка, в лице сотрудничества с Вашей </w:t>
+      </w:r>
+      <w:proofErr w:type="gramStart"/>
+      <w:r>
+        <w:rPr>
+          <w:sz w:val="24"/>
+          <w:szCs w:val="24"/>
+        </w:rPr>
         <w:t>стороны  и</w:t>
       </w:r>
       <w:proofErr w:type="gramEnd"/>
@@ -1092,14 +1039,14 @@
           <w:sz w:val="24"/>
           <w:szCs w:val="24"/>
         </w:rPr>
-        <w:t xml:space="preserve"> впоследствии составления гра</w:t>
-      </w:r>
-      <w:r>
-        <w:rPr>
-          <w:sz w:val="24"/>
-          <w:szCs w:val="24"/>
-        </w:rPr>
-        <w:t xml:space="preserve">фика погашения. </w:t>
+        <w:t xml:space="preserve"> впоследствии составления графика пога</w:t>
+      </w:r>
+      <w:r>
+        <w:rPr>
+          <w:sz w:val="24"/>
+          <w:szCs w:val="24"/>
+        </w:rPr>
+        <w:t>шения. У меня имеется большая долговая нагрузка в:</w:t>
       </w:r>
     </w:p>
     <w:p>
@@ -1118,12 +1065,344 @@
           <w:szCs w:val="24"/>
         </w:rPr>
       </w:pPr>
-      <w:r>
-        <w:rPr>
-          <w:sz w:val="24"/>
-          <w:szCs w:val="24"/>
-        </w:rPr>
-        <w:t>Прошу вас войти в мое положение и рассмотреть составление графика погашения с уменьшением ежемесячного платежа.</w:t>
+    </w:p>
+    <w:p>
+      <w:pPr>
+        <w:pBdr>
+          <w:top w:val="nil"/>
+          <w:left w:val="nil"/>
+          <w:bottom w:val="nil"/>
+          <w:right w:val="nil"/>
+          <w:between w:val="nil"/>
+        </w:pBdr>
+        <w:ind w:right="116"/>
+        <w:rPr>
+          <w:sz w:val="24"/>
+          <w:szCs w:val="24"/>
+        </w:rPr>
+      </w:pPr>
+      <w:r>
+        <w:rPr>
+          <w:sz w:val="24"/>
+          <w:szCs w:val="24"/>
+        </w:rPr>
+        <w:t xml:space="preserve">ТОО «МФО </w:t>
+      </w:r>
+      <w:proofErr w:type="spellStart"/>
+      <w:proofErr w:type="gramStart"/>
+      <w:r>
+        <w:rPr>
+          <w:sz w:val="24"/>
+          <w:szCs w:val="24"/>
+        </w:rPr>
+        <w:t>Робокэш.кз</w:t>
+      </w:r>
+      <w:proofErr w:type="spellEnd"/>
+      <w:r>
+        <w:rPr>
+          <w:sz w:val="24"/>
+          <w:szCs w:val="24"/>
+        </w:rPr>
+        <w:t xml:space="preserve"> »</w:t>
+      </w:r>
+      <w:proofErr w:type="gramEnd"/>
+      <w:r>
+        <w:rPr>
+          <w:sz w:val="24"/>
+          <w:szCs w:val="24"/>
+        </w:rPr>
+        <w:t xml:space="preserve">, </w:t>
+      </w:r>
+    </w:p>
+    <w:p>
+      <w:pPr>
+        <w:pBdr>
+          <w:top w:val="nil"/>
+          <w:left w:val="nil"/>
+          <w:bottom w:val="nil"/>
+          <w:right w:val="nil"/>
+          <w:between w:val="nil"/>
+        </w:pBdr>
+        <w:ind w:right="116"/>
+        <w:rPr>
+          <w:sz w:val="24"/>
+          <w:szCs w:val="24"/>
+        </w:rPr>
+      </w:pPr>
+      <w:r>
+        <w:rPr>
+          <w:sz w:val="24"/>
+          <w:szCs w:val="24"/>
+        </w:rPr>
+        <w:t xml:space="preserve">ТОО «МФО «Credit365 </w:t>
+      </w:r>
+      <w:proofErr w:type="spellStart"/>
+      <w:r>
+        <w:rPr>
+          <w:sz w:val="24"/>
+          <w:szCs w:val="24"/>
+        </w:rPr>
+        <w:t>Kazakhstan</w:t>
+      </w:r>
+      <w:proofErr w:type="spellEnd"/>
+      <w:r>
+        <w:rPr>
+          <w:sz w:val="24"/>
+          <w:szCs w:val="24"/>
+        </w:rPr>
+        <w:t>»</w:t>
+      </w:r>
+    </w:p>
+    <w:p>
+      <w:pPr>
+        <w:pBdr>
+          <w:top w:val="nil"/>
+          <w:left w:val="nil"/>
+          <w:bottom w:val="nil"/>
+          <w:right w:val="nil"/>
+          <w:between w:val="nil"/>
+        </w:pBdr>
+        <w:ind w:right="116"/>
+        <w:rPr>
+          <w:sz w:val="24"/>
+          <w:szCs w:val="24"/>
+        </w:rPr>
+      </w:pPr>
+      <w:r>
+        <w:rPr>
+          <w:sz w:val="24"/>
+          <w:szCs w:val="24"/>
+        </w:rPr>
+        <w:t>ТОО «МФО «</w:t>
+      </w:r>
+      <w:proofErr w:type="spellStart"/>
+      <w:r>
+        <w:rPr>
+          <w:sz w:val="24"/>
+          <w:szCs w:val="24"/>
+        </w:rPr>
+        <w:t>ФинтехФинанс</w:t>
+      </w:r>
+      <w:proofErr w:type="spellEnd"/>
+      <w:r>
+        <w:rPr>
+          <w:sz w:val="24"/>
+          <w:szCs w:val="24"/>
+        </w:rPr>
+        <w:t>»</w:t>
+      </w:r>
+    </w:p>
+    <w:p>
+      <w:pPr>
+        <w:pBdr>
+          <w:top w:val="nil"/>
+          <w:left w:val="nil"/>
+          <w:bottom w:val="nil"/>
+          <w:right w:val="nil"/>
+          <w:between w:val="nil"/>
+        </w:pBdr>
+        <w:ind w:right="116"/>
+        <w:rPr>
+          <w:sz w:val="24"/>
+          <w:szCs w:val="24"/>
+        </w:rPr>
+      </w:pPr>
+      <w:r>
+        <w:rPr>
+          <w:sz w:val="24"/>
+          <w:szCs w:val="24"/>
+        </w:rPr>
+        <w:t>ТОО «МФО «</w:t>
+      </w:r>
+      <w:proofErr w:type="spellStart"/>
+      <w:r>
+        <w:rPr>
+          <w:sz w:val="24"/>
+          <w:szCs w:val="24"/>
+        </w:rPr>
+        <w:t>CreditBar</w:t>
+      </w:r>
+      <w:proofErr w:type="spellEnd"/>
+      <w:r>
+        <w:rPr>
+          <w:sz w:val="24"/>
+          <w:szCs w:val="24"/>
+        </w:rPr>
+        <w:t xml:space="preserve"> (</w:t>
+      </w:r>
+      <w:proofErr w:type="spellStart"/>
+      <w:r>
+        <w:rPr>
+          <w:sz w:val="24"/>
+          <w:szCs w:val="24"/>
+        </w:rPr>
+        <w:t>КредитБар</w:t>
+      </w:r>
+      <w:proofErr w:type="spellEnd"/>
+      <w:r>
+        <w:rPr>
+          <w:sz w:val="24"/>
+          <w:szCs w:val="24"/>
+        </w:rPr>
+        <w:t>)»</w:t>
+      </w:r>
+    </w:p>
+    <w:p>
+      <w:pPr>
+        <w:pBdr>
+          <w:top w:val="nil"/>
+          <w:left w:val="nil"/>
+          <w:bottom w:val="nil"/>
+          <w:right w:val="nil"/>
+          <w:between w:val="nil"/>
+        </w:pBdr>
+        <w:ind w:right="116"/>
+        <w:rPr>
+          <w:sz w:val="24"/>
+          <w:szCs w:val="24"/>
+        </w:rPr>
+      </w:pPr>
+      <w:r>
+        <w:rPr>
+          <w:sz w:val="24"/>
+          <w:szCs w:val="24"/>
+        </w:rPr>
+        <w:t xml:space="preserve">ТОО «МФО «Бизнес </w:t>
+      </w:r>
+      <w:proofErr w:type="spellStart"/>
+      <w:r>
+        <w:rPr>
+          <w:sz w:val="24"/>
+          <w:szCs w:val="24"/>
+        </w:rPr>
+        <w:t>займ</w:t>
+      </w:r>
+      <w:proofErr w:type="spellEnd"/>
+      <w:r>
+        <w:rPr>
+          <w:sz w:val="24"/>
+          <w:szCs w:val="24"/>
+        </w:rPr>
+        <w:t>»</w:t>
+      </w:r>
+    </w:p>
+    <w:p>
+      <w:pPr>
+        <w:pBdr>
+          <w:top w:val="nil"/>
+          <w:left w:val="nil"/>
+          <w:bottom w:val="nil"/>
+          <w:right w:val="nil"/>
+          <w:between w:val="nil"/>
+        </w:pBdr>
+        <w:ind w:right="116"/>
+        <w:rPr>
+          <w:sz w:val="24"/>
+          <w:szCs w:val="24"/>
+        </w:rPr>
+      </w:pPr>
+      <w:r>
+        <w:rPr>
+          <w:sz w:val="24"/>
+          <w:szCs w:val="24"/>
+        </w:rPr>
+        <w:t>ТОО "МФО "</w:t>
+      </w:r>
+      <w:proofErr w:type="spellStart"/>
+      <w:r>
+        <w:rPr>
+          <w:sz w:val="24"/>
+          <w:szCs w:val="24"/>
+        </w:rPr>
+        <w:t>Kredit</w:t>
+      </w:r>
+      <w:proofErr w:type="spellEnd"/>
+      <w:r>
+        <w:rPr>
+          <w:sz w:val="24"/>
+          <w:szCs w:val="24"/>
+        </w:rPr>
+        <w:t xml:space="preserve"> </w:t>
+      </w:r>
+      <w:proofErr w:type="spellStart"/>
+      <w:r>
+        <w:rPr>
+          <w:sz w:val="24"/>
+          <w:szCs w:val="24"/>
+        </w:rPr>
+        <w:t>Seven</w:t>
+      </w:r>
+      <w:proofErr w:type="spellEnd"/>
+      <w:r>
+        <w:rPr>
+          <w:sz w:val="24"/>
+          <w:szCs w:val="24"/>
+        </w:rPr>
+        <w:t xml:space="preserve"> </w:t>
+      </w:r>
+      <w:proofErr w:type="spellStart"/>
+      <w:r>
+        <w:rPr>
+          <w:sz w:val="24"/>
+          <w:szCs w:val="24"/>
+        </w:rPr>
+        <w:t>Kazakhstan</w:t>
+      </w:r>
+      <w:proofErr w:type="spellEnd"/>
+      <w:r>
+        <w:rPr>
+          <w:sz w:val="24"/>
+          <w:szCs w:val="24"/>
+        </w:rPr>
+        <w:t xml:space="preserve"> (Кредит Севен Казахстан)"</w:t>
+      </w:r>
+    </w:p>
+    <w:p>
+      <w:pPr>
+        <w:pBdr>
+          <w:top w:val="nil"/>
+          <w:left w:val="nil"/>
+          <w:bottom w:val="nil"/>
+          <w:right w:val="nil"/>
+          <w:between w:val="nil"/>
+        </w:pBdr>
+        <w:ind w:right="116"/>
+        <w:jc w:val="both"/>
+        <w:rPr>
+          <w:sz w:val="24"/>
+          <w:szCs w:val="24"/>
+        </w:rPr>
+      </w:pPr>
+    </w:p>
+    <w:p>
+      <w:pPr>
+        <w:pBdr>
+          <w:top w:val="nil"/>
+          <w:left w:val="nil"/>
+          <w:bottom w:val="nil"/>
+          <w:right w:val="nil"/>
+          <w:between w:val="nil"/>
+        </w:pBdr>
+        <w:ind w:right="116"/>
+        <w:jc w:val="both"/>
+        <w:rPr>
+          <w:sz w:val="24"/>
+          <w:szCs w:val="24"/>
+        </w:rPr>
+      </w:pPr>
+      <w:r>
+        <w:rPr>
+          <w:sz w:val="24"/>
+          <w:szCs w:val="24"/>
+        </w:rPr>
+        <w:t>Прошу в</w:t>
+      </w:r>
+      <w:r>
+        <w:rPr>
+          <w:sz w:val="24"/>
+          <w:szCs w:val="24"/>
+        </w:rPr>
+        <w:t>ас войти в мое положение и рассмотреть составление графика погашения с уменьшением ежемесячного платежа.</w:t>
       </w:r>
     </w:p>
     <w:p>
@@ -1152,7 +1431,7 @@
           <w:right w:val="nil"/>
           <w:between w:val="nil"/>
         </w:pBdr>
-        <w:ind w:left="101" w:right="107" w:firstLine="705"/>
+        <w:ind w:right="107" w:firstLine="705"/>
         <w:jc w:val="both"/>
         <w:rPr>
           <w:color w:val="000000"/>
@@ -1294,7 +1573,7 @@
           <w:right w:val="nil"/>
           <w:between w:val="nil"/>
         </w:pBdr>
-        <w:ind w:right="104" w:firstLine="850"/>
+        <w:ind w:right="104" w:firstLine="720"/>
         <w:jc w:val="both"/>
         <w:rPr>
           <w:sz w:val="24"/>
@@ -1353,7 +1632,16 @@
           <w:sz w:val="24"/>
           <w:szCs w:val="24"/>
         </w:rPr>
-        <w:t xml:space="preserve"> заемщик - физическое лицо вправе посетить </w:t>
+        <w:t xml:space="preserve"> заемщик - физическое лицо </w:t>
+      </w:r>
+      <w:r>
+        <w:rPr>
+          <w:b/>
+          <w:color w:val="000000"/>
+          <w:sz w:val="24"/>
+          <w:szCs w:val="24"/>
+        </w:rPr>
+        <w:t xml:space="preserve">вправе посетить </w:t>
       </w:r>
       <w:proofErr w:type="spellStart"/>
       <w:r>
@@ -1373,16 +1661,7 @@
           <w:sz w:val="24"/>
           <w:szCs w:val="24"/>
         </w:rPr>
-        <w:t xml:space="preserve"> организацию и (или) представить в письменной форме либо способом, </w:t>
-      </w:r>
-      <w:r>
-        <w:rPr>
-          <w:b/>
-          <w:color w:val="000000"/>
-          <w:sz w:val="24"/>
-          <w:szCs w:val="24"/>
-        </w:rPr>
-        <w:t xml:space="preserve">предусмотренным договором о предоставлении </w:t>
+        <w:t xml:space="preserve"> организацию и (или) представить в письменной форме либо способом, предусмотренным договором о предоставлении </w:t>
       </w:r>
       <w:proofErr w:type="spellStart"/>
       <w:r>
@@ -1402,7 +1681,16 @@
           <w:sz w:val="24"/>
           <w:szCs w:val="24"/>
         </w:rPr>
-        <w:t xml:space="preserve">, заявление, содержащее сведения о причинах возникновения просрочки исполнения обязательства по договору о предоставлении </w:t>
+        <w:t>, заявление, содержащее сведения о причинах возникновения просрочки исполнения обязательства по договор</w:t>
+      </w:r>
+      <w:r>
+        <w:rPr>
+          <w:b/>
+          <w:color w:val="000000"/>
+          <w:sz w:val="24"/>
+          <w:szCs w:val="24"/>
+        </w:rPr>
+        <w:t xml:space="preserve">у о предоставлении </w:t>
       </w:r>
       <w:proofErr w:type="spellStart"/>
       <w:r>
@@ -1429,15 +1717,7 @@
           <w:sz w:val="24"/>
           <w:szCs w:val="24"/>
         </w:rPr>
-        <w:t>, доходах и других подтвержденных обстоятельствах (фактах), которые</w:t>
-      </w:r>
-      <w:r>
-        <w:rPr>
-          <w:color w:val="000000"/>
-          <w:sz w:val="24"/>
-          <w:szCs w:val="24"/>
-        </w:rPr>
-        <w:t xml:space="preserve"> обуславливают его заявление о внесении изменений в условия договора. о предоставлении </w:t>
+        <w:t xml:space="preserve">, доходах и других подтвержденных обстоятельствах (фактах), которые обуславливают его заявление о внесении изменений в условия договора. о предоставлении </w:t>
       </w:r>
       <w:proofErr w:type="spellStart"/>
       <w:r>
@@ -1548,15 +1828,7 @@
           <w:sz w:val="24"/>
           <w:szCs w:val="24"/>
         </w:rPr>
-        <w:t>от</w:t>
-      </w:r>
-      <w:r>
-        <w:rPr>
-          <w:color w:val="000000"/>
-          <w:sz w:val="24"/>
-          <w:szCs w:val="24"/>
-        </w:rPr>
-        <w:t>срочкой платежа по основному долгу и (или) вознаграждению;</w:t>
+        <w:t>отсрочкой платежа по основному долгу и (или) вознаграждению;</w:t>
       </w:r>
     </w:p>
     <w:p>
@@ -1593,7 +1865,15 @@
           <w:sz w:val="24"/>
           <w:szCs w:val="24"/>
         </w:rPr>
-        <w:t>изменением метода погашения или очередности погашения задолженности, в том числе с погашением основного долга в приоритетном порядке;</w:t>
+        <w:t>изменением метода погашения или очередности погашения задолженности</w:t>
+      </w:r>
+      <w:r>
+        <w:rPr>
+          <w:color w:val="000000"/>
+          <w:sz w:val="24"/>
+          <w:szCs w:val="24"/>
+        </w:rPr>
+        <w:t>, в том числе с погашением основного долга в приоритетном порядке;</w:t>
       </w:r>
     </w:p>
     <w:p>
@@ -1669,14 +1949,8 @@
           <w:sz w:val="24"/>
           <w:szCs w:val="24"/>
         </w:rPr>
-        <w:t>прощением просроченного основного долга и (или) вознаграждения, отменой неустойки (штрафа,</w:t>
-      </w:r>
-      <w:r>
-        <w:rPr>
-          <w:sz w:val="24"/>
-          <w:szCs w:val="24"/>
-        </w:rPr>
-        <w:t xml:space="preserve"> пени) по </w:t>
+        <w:lastRenderedPageBreak/>
+        <w:t xml:space="preserve">прощением просроченного основного долга и (или) вознаграждения, отменой неустойки (штрафа, пени) по </w:t>
       </w:r>
       <w:proofErr w:type="spellStart"/>
       <w:r>
@@ -1732,30 +2006,22 @@
           <w:sz w:val="24"/>
           <w:szCs w:val="24"/>
         </w:rPr>
-        <w:t xml:space="preserve">предоставлением отступного взамен исполнения обязательства по договору о </w:t>
-      </w:r>
-      <w:r>
-        <w:rPr>
-          <w:sz w:val="24"/>
-          <w:szCs w:val="24"/>
-        </w:rPr>
-        <w:lastRenderedPageBreak/>
-        <w:t xml:space="preserve">предоставлении </w:t>
-      </w:r>
-      <w:proofErr w:type="spellStart"/>
-      <w:r>
-        <w:rPr>
-          <w:sz w:val="24"/>
-          <w:szCs w:val="24"/>
-        </w:rPr>
-        <w:t>микр</w:t>
-      </w:r>
-      <w:r>
-        <w:rPr>
-          <w:sz w:val="24"/>
-          <w:szCs w:val="24"/>
-        </w:rPr>
-        <w:t>окредита</w:t>
+        <w:t>пр</w:t>
+      </w:r>
+      <w:r>
+        <w:rPr>
+          <w:sz w:val="24"/>
+          <w:szCs w:val="24"/>
+        </w:rPr>
+        <w:t xml:space="preserve">едоставлением отступного взамен исполнения обязательства по договору о предоставлении </w:t>
+      </w:r>
+      <w:proofErr w:type="spellStart"/>
+      <w:r>
+        <w:rPr>
+          <w:sz w:val="24"/>
+          <w:szCs w:val="24"/>
+        </w:rPr>
+        <w:t>микрокредита</w:t>
       </w:r>
       <w:proofErr w:type="spellEnd"/>
       <w:r>
@@ -1799,7 +2065,14 @@
           <w:sz w:val="24"/>
           <w:szCs w:val="24"/>
         </w:rPr>
-        <w:t xml:space="preserve">реализацией недвижимого имущества, являющегося предметом ипотеки, с передачей обязательства по договору о предоставлении </w:t>
+        <w:t>реализацией недвижимого имущества, являющегося предметом ипотеки, с передачей обязательства</w:t>
+      </w:r>
+      <w:r>
+        <w:rPr>
+          <w:sz w:val="24"/>
+          <w:szCs w:val="24"/>
+        </w:rPr>
+        <w:t xml:space="preserve"> по договору о предоставлении </w:t>
       </w:r>
       <w:proofErr w:type="spellStart"/>
       <w:r>
@@ -1848,6 +2121,7 @@
           <w:sz w:val="24"/>
           <w:szCs w:val="24"/>
         </w:rPr>
+        <w:tab/>
         <w:t xml:space="preserve">Также, согласно </w:t>
       </w:r>
       <w:r>
@@ -1879,14 +2153,14 @@
           <w:sz w:val="24"/>
           <w:szCs w:val="24"/>
         </w:rPr>
-        <w:t xml:space="preserve"> организация в течение пятнадцати календарных дней после дн</w:t>
-      </w:r>
-      <w:r>
-        <w:rPr>
-          <w:sz w:val="24"/>
-          <w:szCs w:val="24"/>
-        </w:rPr>
-        <w:t xml:space="preserve">я получения заявления заемщика - физического лица рассматривает предложенные изменения в условия договора о предоставлении </w:t>
+        <w:t xml:space="preserve"> организация в течение пятнадцати календарных дней после дня получения заявления заемщика - физического лица рассматривает предложенные изменения в у</w:t>
+      </w:r>
+      <w:r>
+        <w:rPr>
+          <w:sz w:val="24"/>
+          <w:szCs w:val="24"/>
+        </w:rPr>
+        <w:t xml:space="preserve">словия договора о предоставлении </w:t>
       </w:r>
       <w:proofErr w:type="spellStart"/>
       <w:r>
@@ -1902,14 +2176,7 @@
           <w:sz w:val="24"/>
           <w:szCs w:val="24"/>
         </w:rPr>
-        <w:t xml:space="preserve"> в порядке, определенном нормативным правовым актом уполномоченного органа, и в письменной форме, а также через объекты и</w:t>
-      </w:r>
-      <w:r>
-        <w:rPr>
-          <w:sz w:val="24"/>
-          <w:szCs w:val="24"/>
-        </w:rPr>
-        <w:t xml:space="preserve">нформатизации либо способом, предусмотренным договором о предоставлении </w:t>
+        <w:t xml:space="preserve"> в порядке, определенном нормативным правовым актом уполномоченного органа, и в письменной форме, а также через объекты информатизации либо способом, предусмотренным договором о предоставлении </w:t>
       </w:r>
       <w:proofErr w:type="spellStart"/>
       <w:r>
@@ -1925,7 +2192,14 @@
           <w:sz w:val="24"/>
           <w:szCs w:val="24"/>
         </w:rPr>
-        <w:t>, сообщает заемщику - физическому лицу об одном из следующих решений:</w:t>
+        <w:t>, сооб</w:t>
+      </w:r>
+      <w:r>
+        <w:rPr>
+          <w:sz w:val="24"/>
+          <w:szCs w:val="24"/>
+        </w:rPr>
+        <w:t>щает заемщику - физическому лицу об одном из следующих решений:</w:t>
       </w:r>
     </w:p>
     <w:p>
@@ -1997,14 +2271,7 @@
           <w:sz w:val="24"/>
           <w:szCs w:val="24"/>
         </w:rPr>
-        <w:t>2) о встре</w:t>
-      </w:r>
-      <w:r>
-        <w:rPr>
-          <w:sz w:val="24"/>
-          <w:szCs w:val="24"/>
-        </w:rPr>
-        <w:t xml:space="preserve">чном предложении по изменению условий договора о предоставлении </w:t>
+        <w:t xml:space="preserve">2) о встречном предложении по изменению условий договора о предоставлении </w:t>
       </w:r>
       <w:proofErr w:type="spellStart"/>
       <w:r>
@@ -2048,7 +2315,14 @@
           <w:sz w:val="24"/>
           <w:szCs w:val="24"/>
         </w:rPr>
-        <w:t xml:space="preserve">3) об отказе в изменении условий договора о предоставлении </w:t>
+        <w:t>3) об отказе</w:t>
+      </w:r>
+      <w:r>
+        <w:rPr>
+          <w:sz w:val="24"/>
+          <w:szCs w:val="24"/>
+        </w:rPr>
+        <w:t xml:space="preserve"> в изменении условий договора о предоставлении </w:t>
       </w:r>
       <w:proofErr w:type="spellStart"/>
       <w:r>
@@ -2087,21 +2361,41 @@
           <w:szCs w:val="24"/>
         </w:rPr>
       </w:pPr>
-      <w:r>
-        <w:rPr>
-          <w:b/>
-          <w:sz w:val="24"/>
-          <w:szCs w:val="24"/>
-        </w:rPr>
-        <w:t>В период рассмотрения заявления заемщика - ф</w:t>
-      </w:r>
-      <w:r>
-        <w:rPr>
-          <w:b/>
-          <w:sz w:val="24"/>
-          <w:szCs w:val="24"/>
-        </w:rPr>
-        <w:t xml:space="preserve">изического лица о внесении изменений в условия договора о предоставлении </w:t>
+    </w:p>
+    <w:p>
+      <w:pPr>
+        <w:pBdr>
+          <w:top w:val="none" w:sz="0" w:space="0" w:color="000000"/>
+          <w:left w:val="none" w:sz="0" w:space="0" w:color="000000"/>
+          <w:bottom w:val="none" w:sz="0" w:space="0" w:color="000000"/>
+          <w:right w:val="none" w:sz="0" w:space="0" w:color="000000"/>
+          <w:between w:val="none" w:sz="0" w:space="0" w:color="000000"/>
+        </w:pBdr>
+        <w:shd w:val="clear" w:color="auto" w:fill="FFFFFF"/>
+        <w:tabs>
+          <w:tab w:val="left" w:pos="916"/>
+        </w:tabs>
+        <w:jc w:val="both"/>
+        <w:rPr>
+          <w:sz w:val="24"/>
+          <w:szCs w:val="24"/>
+        </w:rPr>
+      </w:pPr>
+      <w:r>
+        <w:rPr>
+          <w:b/>
+          <w:sz w:val="24"/>
+          <w:szCs w:val="24"/>
+        </w:rPr>
+        <w:tab/>
+      </w:r>
+      <w:r>
+        <w:rPr>
+          <w:b/>
+          <w:sz w:val="24"/>
+          <w:szCs w:val="24"/>
+        </w:rPr>
+        <w:t xml:space="preserve">В период рассмотрения заявления заемщика - физического лица о внесении изменений в условия договора о предоставлении </w:t>
       </w:r>
       <w:proofErr w:type="spellStart"/>
       <w:r>
@@ -2208,135 +2502,26 @@
       </w:pPr>
       <w:r>
         <w:rPr>
-          <w:sz w:val="24"/>
-          <w:szCs w:val="24"/>
-        </w:rPr>
-        <w:t xml:space="preserve">Помимо этого, согласно </w:t>
-      </w:r>
-      <w:r>
-        <w:rPr>
-          <w:b/>
-          <w:sz w:val="24"/>
-          <w:szCs w:val="24"/>
-        </w:rPr>
-        <w:t>п4. ст.9-2 Закона</w:t>
-      </w:r>
-      <w:r>
-        <w:rPr>
-          <w:sz w:val="24"/>
-          <w:szCs w:val="24"/>
-        </w:rPr>
-        <w:t>, заемщик - физическое лицо в течение пятнадц</w:t>
-      </w:r>
-      <w:r>
-        <w:rPr>
-          <w:sz w:val="24"/>
-          <w:szCs w:val="24"/>
-        </w:rPr>
-        <w:t xml:space="preserve">ати календарных дней с даты получения решения </w:t>
-      </w:r>
-      <w:proofErr w:type="spellStart"/>
-      <w:r>
-        <w:rPr>
-          <w:sz w:val="24"/>
-          <w:szCs w:val="24"/>
-        </w:rPr>
-        <w:t>микрофинансовой</w:t>
-      </w:r>
-      <w:proofErr w:type="spellEnd"/>
-      <w:r>
-        <w:rPr>
-          <w:sz w:val="24"/>
-          <w:szCs w:val="24"/>
-        </w:rPr>
-        <w:t xml:space="preserve"> организации, предусмотренного подпунктом 3) части первой пункта 3 настоящей статьи, или при </w:t>
-      </w:r>
-      <w:proofErr w:type="spellStart"/>
-      <w:r>
-        <w:rPr>
-          <w:sz w:val="24"/>
-          <w:szCs w:val="24"/>
-        </w:rPr>
-        <w:t>недостижении</w:t>
-      </w:r>
-      <w:proofErr w:type="spellEnd"/>
-      <w:r>
-        <w:rPr>
-          <w:sz w:val="24"/>
-          <w:szCs w:val="24"/>
-        </w:rPr>
-        <w:t xml:space="preserve"> взаимоприемлемого решения об изменении условий договора о предоставлении </w:t>
-      </w:r>
-      <w:proofErr w:type="spellStart"/>
-      <w:r>
-        <w:rPr>
-          <w:sz w:val="24"/>
-          <w:szCs w:val="24"/>
-        </w:rPr>
-        <w:t>микрокредита</w:t>
-      </w:r>
-      <w:proofErr w:type="spellEnd"/>
-      <w:r>
-        <w:rPr>
-          <w:sz w:val="24"/>
-          <w:szCs w:val="24"/>
-        </w:rPr>
-        <w:t xml:space="preserve"> в с</w:t>
-      </w:r>
-      <w:r>
-        <w:rPr>
-          <w:sz w:val="24"/>
-          <w:szCs w:val="24"/>
-        </w:rPr>
-        <w:t xml:space="preserve">рок, предусмотренный частью третьей пункта 3 настоящей статьи, вправе обратиться к </w:t>
-      </w:r>
-      <w:proofErr w:type="spellStart"/>
-      <w:r>
-        <w:rPr>
-          <w:sz w:val="24"/>
-          <w:szCs w:val="24"/>
-        </w:rPr>
-        <w:t>микрофинансовому</w:t>
-      </w:r>
-      <w:proofErr w:type="spellEnd"/>
-      <w:r>
-        <w:rPr>
-          <w:sz w:val="24"/>
-          <w:szCs w:val="24"/>
-        </w:rPr>
-        <w:t xml:space="preserve"> </w:t>
-      </w:r>
-      <w:proofErr w:type="spellStart"/>
-      <w:r>
-        <w:rPr>
-          <w:sz w:val="24"/>
-          <w:szCs w:val="24"/>
-        </w:rPr>
-        <w:t>омбудсману</w:t>
-      </w:r>
-      <w:proofErr w:type="spellEnd"/>
-      <w:r>
-        <w:rPr>
-          <w:sz w:val="24"/>
-          <w:szCs w:val="24"/>
-        </w:rPr>
-        <w:t xml:space="preserve"> с одновременным уведомлением </w:t>
-      </w:r>
-      <w:proofErr w:type="spellStart"/>
-      <w:r>
-        <w:rPr>
-          <w:sz w:val="24"/>
-          <w:szCs w:val="24"/>
-        </w:rPr>
-        <w:t>микрофинансовой</w:t>
-      </w:r>
-      <w:proofErr w:type="spellEnd"/>
-      <w:r>
-        <w:rPr>
-          <w:sz w:val="24"/>
-          <w:szCs w:val="24"/>
-        </w:rPr>
-        <w:t xml:space="preserve"> организации.</w:t>
+          <w:b/>
+          <w:sz w:val="24"/>
+          <w:szCs w:val="24"/>
+        </w:rPr>
+        <w:t>В статье 725-1 Гражданского кодекса Респу</w:t>
+      </w:r>
+      <w:r>
+        <w:rPr>
+          <w:b/>
+          <w:sz w:val="24"/>
+          <w:szCs w:val="24"/>
+        </w:rPr>
+        <w:t>блики Казахстан</w:t>
+      </w:r>
+      <w:r>
+        <w:rPr>
+          <w:sz w:val="24"/>
+          <w:szCs w:val="24"/>
+        </w:rPr>
+        <w:t xml:space="preserve"> указаны следующие условия: </w:t>
       </w:r>
     </w:p>
     <w:p>
@@ -2359,6 +2544,22 @@
           <w:szCs w:val="24"/>
         </w:rPr>
       </w:pPr>
+      <w:proofErr w:type="gramStart"/>
+      <w:r>
+        <w:rPr>
+          <w:sz w:val="24"/>
+          <w:szCs w:val="24"/>
+        </w:rPr>
+        <w:t>« 1</w:t>
+      </w:r>
+      <w:proofErr w:type="gramEnd"/>
+      <w:r>
+        <w:rPr>
+          <w:sz w:val="24"/>
+          <w:szCs w:val="24"/>
+        </w:rPr>
+        <w:t>. Договор займа, заключаемый с заемщиком - физическим лицом, имеет следующие особенности:</w:t>
+      </w:r>
     </w:p>
     <w:p>
       <w:pPr>
@@ -2380,6 +2581,641 @@
           <w:szCs w:val="24"/>
         </w:rPr>
       </w:pPr>
+      <w:r>
+        <w:rPr>
+          <w:sz w:val="24"/>
+          <w:szCs w:val="24"/>
+        </w:rPr>
+        <w:t>1) предметом договора займа являются деньги или вещи, определенные родовыми признаками, в том числе предоставленные с о</w:t>
+      </w:r>
+      <w:r>
+        <w:rPr>
+          <w:sz w:val="24"/>
+          <w:szCs w:val="24"/>
+        </w:rPr>
+        <w:t>тсрочкой и рассрочкой платежа;</w:t>
+      </w:r>
+    </w:p>
+    <w:p>
+      <w:pPr>
+        <w:pBdr>
+          <w:top w:val="none" w:sz="0" w:space="0" w:color="000000"/>
+          <w:left w:val="none" w:sz="0" w:space="0" w:color="000000"/>
+          <w:bottom w:val="none" w:sz="0" w:space="0" w:color="000000"/>
+          <w:right w:val="none" w:sz="0" w:space="0" w:color="000000"/>
+          <w:between w:val="none" w:sz="0" w:space="0" w:color="000000"/>
+        </w:pBdr>
+        <w:shd w:val="clear" w:color="auto" w:fill="FFFFFF"/>
+        <w:tabs>
+          <w:tab w:val="left" w:pos="916"/>
+        </w:tabs>
+        <w:ind w:firstLine="400"/>
+        <w:jc w:val="both"/>
+        <w:rPr>
+          <w:sz w:val="24"/>
+          <w:szCs w:val="24"/>
+        </w:rPr>
+      </w:pPr>
+      <w:r>
+        <w:rPr>
+          <w:sz w:val="24"/>
+          <w:szCs w:val="24"/>
+        </w:rPr>
+        <w:t>2) по договору займа в качестве заемщика выступает физическое лицо, не являющееся индивидуальным предпринимателем;</w:t>
+      </w:r>
+    </w:p>
+    <w:p>
+      <w:pPr>
+        <w:pBdr>
+          <w:top w:val="none" w:sz="0" w:space="0" w:color="000000"/>
+          <w:left w:val="none" w:sz="0" w:space="0" w:color="000000"/>
+          <w:bottom w:val="none" w:sz="0" w:space="0" w:color="000000"/>
+          <w:right w:val="none" w:sz="0" w:space="0" w:color="000000"/>
+          <w:between w:val="none" w:sz="0" w:space="0" w:color="000000"/>
+        </w:pBdr>
+        <w:shd w:val="clear" w:color="auto" w:fill="FFFFFF"/>
+        <w:tabs>
+          <w:tab w:val="left" w:pos="916"/>
+        </w:tabs>
+        <w:ind w:firstLine="400"/>
+        <w:jc w:val="both"/>
+        <w:rPr>
+          <w:sz w:val="24"/>
+          <w:szCs w:val="24"/>
+        </w:rPr>
+      </w:pPr>
+      <w:r>
+        <w:rPr>
+          <w:sz w:val="24"/>
+          <w:szCs w:val="24"/>
+        </w:rPr>
+        <w:t>3) заем выдается в национальной валюте Республики Казахстан;</w:t>
+      </w:r>
+    </w:p>
+    <w:p>
+      <w:pPr>
+        <w:pBdr>
+          <w:top w:val="none" w:sz="0" w:space="0" w:color="000000"/>
+          <w:left w:val="none" w:sz="0" w:space="0" w:color="000000"/>
+          <w:bottom w:val="none" w:sz="0" w:space="0" w:color="000000"/>
+          <w:right w:val="none" w:sz="0" w:space="0" w:color="000000"/>
+          <w:between w:val="none" w:sz="0" w:space="0" w:color="000000"/>
+        </w:pBdr>
+        <w:shd w:val="clear" w:color="auto" w:fill="FFFFFF"/>
+        <w:tabs>
+          <w:tab w:val="left" w:pos="916"/>
+        </w:tabs>
+        <w:ind w:firstLine="400"/>
+        <w:jc w:val="both"/>
+        <w:rPr>
+          <w:sz w:val="24"/>
+          <w:szCs w:val="24"/>
+        </w:rPr>
+      </w:pPr>
+      <w:r>
+        <w:rPr>
+          <w:sz w:val="24"/>
+          <w:szCs w:val="24"/>
+        </w:rPr>
+        <w:t>4) договор займа в обязательном порядке должен со</w:t>
+      </w:r>
+      <w:r>
+        <w:rPr>
+          <w:sz w:val="24"/>
+          <w:szCs w:val="24"/>
+        </w:rPr>
+        <w:t>держать годовую эффективную ставку вознаграждения, рассчитанную в соответствии с правилами, предусмотренными пунктом 3 настоящей статьи;</w:t>
+      </w:r>
+    </w:p>
+    <w:p>
+      <w:pPr>
+        <w:pBdr>
+          <w:top w:val="none" w:sz="0" w:space="0" w:color="000000"/>
+          <w:left w:val="none" w:sz="0" w:space="0" w:color="000000"/>
+          <w:bottom w:val="none" w:sz="0" w:space="0" w:color="000000"/>
+          <w:right w:val="none" w:sz="0" w:space="0" w:color="000000"/>
+          <w:between w:val="none" w:sz="0" w:space="0" w:color="000000"/>
+        </w:pBdr>
+        <w:shd w:val="clear" w:color="auto" w:fill="FFFFFF"/>
+        <w:tabs>
+          <w:tab w:val="left" w:pos="916"/>
+        </w:tabs>
+        <w:ind w:firstLine="400"/>
+        <w:jc w:val="both"/>
+        <w:rPr>
+          <w:sz w:val="24"/>
+          <w:szCs w:val="24"/>
+        </w:rPr>
+      </w:pPr>
+      <w:r>
+        <w:rPr>
+          <w:sz w:val="24"/>
+          <w:szCs w:val="24"/>
+        </w:rPr>
+        <w:t>5) годовая эффективная ставка вознаграждения по договору займа не может превышать ста процентов, в том числе в случае и</w:t>
+      </w:r>
+      <w:r>
+        <w:rPr>
+          <w:sz w:val="24"/>
+          <w:szCs w:val="24"/>
+        </w:rPr>
+        <w:t>зменения срока возврата займа;</w:t>
+      </w:r>
+    </w:p>
+    <w:p>
+      <w:pPr>
+        <w:pBdr>
+          <w:top w:val="none" w:sz="0" w:space="0" w:color="000000"/>
+          <w:left w:val="none" w:sz="0" w:space="0" w:color="000000"/>
+          <w:bottom w:val="none" w:sz="0" w:space="0" w:color="000000"/>
+          <w:right w:val="none" w:sz="0" w:space="0" w:color="000000"/>
+          <w:between w:val="none" w:sz="0" w:space="0" w:color="000000"/>
+        </w:pBdr>
+        <w:shd w:val="clear" w:color="auto" w:fill="FFFFFF"/>
+        <w:tabs>
+          <w:tab w:val="left" w:pos="916"/>
+        </w:tabs>
+        <w:ind w:firstLine="400"/>
+        <w:jc w:val="both"/>
+        <w:rPr>
+          <w:sz w:val="24"/>
+          <w:szCs w:val="24"/>
+        </w:rPr>
+      </w:pPr>
+      <w:r>
+        <w:rPr>
+          <w:sz w:val="24"/>
+          <w:szCs w:val="24"/>
+        </w:rPr>
+        <w:t>6) размер неустойки (штрафа, пени) за нарушение обязательства по возврату суммы займа и (или) уплате вознаграждения по договору займа не может превышать 0,5 процента от суммы неисполненного обязательства за каждый день просро</w:t>
+      </w:r>
+      <w:r>
+        <w:rPr>
+          <w:sz w:val="24"/>
+          <w:szCs w:val="24"/>
+        </w:rPr>
+        <w:t>чки, но не более десяти процентов от суммы выданного займа в год;</w:t>
+      </w:r>
+    </w:p>
+    <w:p>
+      <w:pPr>
+        <w:pBdr>
+          <w:top w:val="none" w:sz="0" w:space="0" w:color="000000"/>
+          <w:left w:val="none" w:sz="0" w:space="0" w:color="000000"/>
+          <w:bottom w:val="none" w:sz="0" w:space="0" w:color="000000"/>
+          <w:right w:val="none" w:sz="0" w:space="0" w:color="000000"/>
+          <w:between w:val="none" w:sz="0" w:space="0" w:color="000000"/>
+        </w:pBdr>
+        <w:shd w:val="clear" w:color="auto" w:fill="FFFFFF"/>
+        <w:tabs>
+          <w:tab w:val="left" w:pos="916"/>
+        </w:tabs>
+        <w:ind w:firstLine="400"/>
+        <w:jc w:val="both"/>
+        <w:rPr>
+          <w:sz w:val="24"/>
+          <w:szCs w:val="24"/>
+        </w:rPr>
+      </w:pPr>
+      <w:r>
+        <w:rPr>
+          <w:sz w:val="24"/>
+          <w:szCs w:val="24"/>
+        </w:rPr>
+        <w:t>7) все платежи заемщика по договору займа, включая сумму вознаграждения, неустойки (штрафа, пени), комиссий и иных платежей, предусмотренных договором займа, за исключением предмета займа, в</w:t>
+      </w:r>
+      <w:r>
+        <w:rPr>
+          <w:sz w:val="24"/>
+          <w:szCs w:val="24"/>
+        </w:rPr>
+        <w:t xml:space="preserve"> совокупности не могут превышать сумму выданного займа за весь период действия договора займа;</w:t>
+      </w:r>
+    </w:p>
+    <w:p>
+      <w:pPr>
+        <w:pBdr>
+          <w:top w:val="none" w:sz="0" w:space="0" w:color="000000"/>
+          <w:left w:val="none" w:sz="0" w:space="0" w:color="000000"/>
+          <w:bottom w:val="none" w:sz="0" w:space="0" w:color="000000"/>
+          <w:right w:val="none" w:sz="0" w:space="0" w:color="000000"/>
+          <w:between w:val="none" w:sz="0" w:space="0" w:color="000000"/>
+        </w:pBdr>
+        <w:shd w:val="clear" w:color="auto" w:fill="FFFFFF"/>
+        <w:tabs>
+          <w:tab w:val="left" w:pos="916"/>
+        </w:tabs>
+        <w:ind w:firstLine="400"/>
+        <w:jc w:val="both"/>
+        <w:rPr>
+          <w:sz w:val="24"/>
+          <w:szCs w:val="24"/>
+        </w:rPr>
+      </w:pPr>
+      <w:r>
+        <w:rPr>
+          <w:sz w:val="24"/>
+          <w:szCs w:val="24"/>
+        </w:rPr>
+        <w:t>8) индексация обязательства и платежей по договору займа с привязкой к любому валютному эквиваленту не допускается;</w:t>
+      </w:r>
+    </w:p>
+    <w:p>
+      <w:pPr>
+        <w:pBdr>
+          <w:top w:val="none" w:sz="0" w:space="0" w:color="000000"/>
+          <w:left w:val="none" w:sz="0" w:space="0" w:color="000000"/>
+          <w:bottom w:val="none" w:sz="0" w:space="0" w:color="000000"/>
+          <w:right w:val="none" w:sz="0" w:space="0" w:color="000000"/>
+          <w:between w:val="none" w:sz="0" w:space="0" w:color="000000"/>
+        </w:pBdr>
+        <w:shd w:val="clear" w:color="auto" w:fill="FFFFFF"/>
+        <w:tabs>
+          <w:tab w:val="left" w:pos="916"/>
+        </w:tabs>
+        <w:ind w:firstLine="400"/>
+        <w:jc w:val="both"/>
+        <w:rPr>
+          <w:sz w:val="24"/>
+          <w:szCs w:val="24"/>
+        </w:rPr>
+      </w:pPr>
+      <w:r>
+        <w:rPr>
+          <w:sz w:val="24"/>
+          <w:szCs w:val="24"/>
+        </w:rPr>
+        <w:t>9) условия договора займа о размерах вознагра</w:t>
+      </w:r>
+      <w:r>
+        <w:rPr>
+          <w:sz w:val="24"/>
+          <w:szCs w:val="24"/>
+        </w:rPr>
+        <w:t>ждения, неустойки (штрафа, пени), комиссий и иных платежей не могут быть изменены в сторону их увеличения.»</w:t>
+      </w:r>
+    </w:p>
+    <w:p>
+      <w:pPr>
+        <w:pBdr>
+          <w:top w:val="none" w:sz="0" w:space="0" w:color="000000"/>
+          <w:left w:val="none" w:sz="0" w:space="0" w:color="000000"/>
+          <w:bottom w:val="none" w:sz="0" w:space="0" w:color="000000"/>
+          <w:right w:val="none" w:sz="0" w:space="0" w:color="000000"/>
+          <w:between w:val="none" w:sz="0" w:space="0" w:color="000000"/>
+        </w:pBdr>
+        <w:shd w:val="clear" w:color="auto" w:fill="FFFFFF"/>
+        <w:tabs>
+          <w:tab w:val="left" w:pos="916"/>
+        </w:tabs>
+        <w:ind w:firstLine="400"/>
+        <w:jc w:val="both"/>
+        <w:rPr>
+          <w:sz w:val="24"/>
+          <w:szCs w:val="24"/>
+        </w:rPr>
+      </w:pPr>
+    </w:p>
+    <w:p>
+      <w:pPr>
+        <w:pBdr>
+          <w:top w:val="none" w:sz="0" w:space="0" w:color="000000"/>
+          <w:left w:val="none" w:sz="0" w:space="0" w:color="000000"/>
+          <w:bottom w:val="none" w:sz="0" w:space="0" w:color="000000"/>
+          <w:right w:val="none" w:sz="0" w:space="0" w:color="000000"/>
+          <w:between w:val="none" w:sz="0" w:space="0" w:color="000000"/>
+        </w:pBdr>
+        <w:shd w:val="clear" w:color="auto" w:fill="FFFFFF"/>
+        <w:tabs>
+          <w:tab w:val="left" w:pos="916"/>
+        </w:tabs>
+        <w:jc w:val="both"/>
+        <w:rPr>
+          <w:b/>
+          <w:sz w:val="24"/>
+          <w:szCs w:val="24"/>
+        </w:rPr>
+      </w:pPr>
+      <w:r>
+        <w:rPr>
+          <w:b/>
+          <w:sz w:val="24"/>
+          <w:szCs w:val="24"/>
+        </w:rPr>
+        <w:tab/>
+      </w:r>
+      <w:r>
+        <w:rPr>
+          <w:b/>
+          <w:sz w:val="24"/>
+          <w:szCs w:val="24"/>
+        </w:rPr>
+        <w:t xml:space="preserve">Следовательно, в соответствии со статьей 725-1 ГК РК проценты, штрафы и </w:t>
+      </w:r>
+      <w:r>
+        <w:rPr>
+          <w:b/>
+          <w:sz w:val="24"/>
+          <w:szCs w:val="24"/>
+        </w:rPr>
+        <w:lastRenderedPageBreak/>
+        <w:t>комиссии не могут превышать сумму долга.</w:t>
+      </w:r>
+    </w:p>
+    <w:p>
+      <w:pPr>
+        <w:pBdr>
+          <w:top w:val="none" w:sz="0" w:space="0" w:color="000000"/>
+          <w:left w:val="none" w:sz="0" w:space="0" w:color="000000"/>
+          <w:bottom w:val="none" w:sz="0" w:space="0" w:color="000000"/>
+          <w:right w:val="none" w:sz="0" w:space="0" w:color="000000"/>
+          <w:between w:val="none" w:sz="0" w:space="0" w:color="000000"/>
+        </w:pBdr>
+        <w:shd w:val="clear" w:color="auto" w:fill="FFFFFF"/>
+        <w:tabs>
+          <w:tab w:val="left" w:pos="916"/>
+        </w:tabs>
+        <w:ind w:firstLine="400"/>
+        <w:jc w:val="both"/>
+        <w:rPr>
+          <w:b/>
+          <w:sz w:val="24"/>
+          <w:szCs w:val="24"/>
+        </w:rPr>
+      </w:pPr>
+    </w:p>
+    <w:p>
+      <w:pPr>
+        <w:pBdr>
+          <w:top w:val="none" w:sz="0" w:space="0" w:color="000000"/>
+          <w:left w:val="none" w:sz="0" w:space="0" w:color="000000"/>
+          <w:bottom w:val="none" w:sz="0" w:space="0" w:color="000000"/>
+          <w:right w:val="none" w:sz="0" w:space="0" w:color="000000"/>
+          <w:between w:val="none" w:sz="0" w:space="0" w:color="000000"/>
+        </w:pBdr>
+        <w:shd w:val="clear" w:color="auto" w:fill="FFFFFF"/>
+        <w:tabs>
+          <w:tab w:val="left" w:pos="916"/>
+        </w:tabs>
+        <w:jc w:val="both"/>
+        <w:rPr>
+          <w:sz w:val="24"/>
+          <w:szCs w:val="24"/>
+        </w:rPr>
+      </w:pPr>
+      <w:r>
+        <w:rPr>
+          <w:sz w:val="24"/>
+          <w:szCs w:val="24"/>
+        </w:rPr>
+        <w:tab/>
+        <w:t xml:space="preserve">Поэтому прошу учесть требования этого Закона, чтобы я ежемесячно выплачивала </w:t>
+      </w:r>
+      <w:proofErr w:type="spellStart"/>
+      <w:r>
+        <w:rPr>
+          <w:sz w:val="24"/>
+          <w:szCs w:val="24"/>
+        </w:rPr>
+        <w:t>микрозайм</w:t>
+      </w:r>
+      <w:proofErr w:type="spellEnd"/>
+      <w:r>
+        <w:rPr>
+          <w:sz w:val="24"/>
+          <w:szCs w:val="24"/>
+        </w:rPr>
+        <w:t xml:space="preserve"> без промедления и задержек, учитывая, что у меня затру</w:t>
+      </w:r>
+      <w:r>
+        <w:rPr>
+          <w:sz w:val="24"/>
+          <w:szCs w:val="24"/>
+        </w:rPr>
+        <w:t>дненное финансовое положение в связи с отсутствием необходимого дохода.</w:t>
+      </w:r>
+    </w:p>
+    <w:p>
+      <w:pPr>
+        <w:pBdr>
+          <w:top w:val="none" w:sz="0" w:space="0" w:color="000000"/>
+          <w:left w:val="none" w:sz="0" w:space="0" w:color="000000"/>
+          <w:bottom w:val="none" w:sz="0" w:space="0" w:color="000000"/>
+          <w:right w:val="none" w:sz="0" w:space="0" w:color="000000"/>
+          <w:between w:val="none" w:sz="0" w:space="0" w:color="000000"/>
+        </w:pBdr>
+        <w:shd w:val="clear" w:color="auto" w:fill="FFFFFF"/>
+        <w:tabs>
+          <w:tab w:val="left" w:pos="916"/>
+        </w:tabs>
+        <w:ind w:firstLine="400"/>
+        <w:jc w:val="both"/>
+        <w:rPr>
+          <w:sz w:val="24"/>
+          <w:szCs w:val="24"/>
+        </w:rPr>
+      </w:pPr>
+    </w:p>
+    <w:p>
+      <w:pPr>
+        <w:pBdr>
+          <w:top w:val="none" w:sz="0" w:space="0" w:color="000000"/>
+          <w:left w:val="none" w:sz="0" w:space="0" w:color="000000"/>
+          <w:bottom w:val="none" w:sz="0" w:space="0" w:color="000000"/>
+          <w:right w:val="none" w:sz="0" w:space="0" w:color="000000"/>
+          <w:between w:val="none" w:sz="0" w:space="0" w:color="000000"/>
+        </w:pBdr>
+        <w:shd w:val="clear" w:color="auto" w:fill="FFFFFF"/>
+        <w:tabs>
+          <w:tab w:val="left" w:pos="916"/>
+        </w:tabs>
+        <w:jc w:val="both"/>
+        <w:rPr>
+          <w:sz w:val="24"/>
+          <w:szCs w:val="24"/>
+        </w:rPr>
+      </w:pPr>
+      <w:r>
+        <w:rPr>
+          <w:sz w:val="24"/>
+          <w:szCs w:val="24"/>
+        </w:rPr>
+        <w:tab/>
+        <w:t xml:space="preserve">Помимо этого, согласно </w:t>
+      </w:r>
+      <w:r>
+        <w:rPr>
+          <w:b/>
+          <w:sz w:val="24"/>
+          <w:szCs w:val="24"/>
+        </w:rPr>
+        <w:t>п4. ст.9-2 Закона</w:t>
+      </w:r>
+      <w:r>
+        <w:rPr>
+          <w:sz w:val="24"/>
+          <w:szCs w:val="24"/>
+        </w:rPr>
+        <w:t xml:space="preserve">, заемщик - физическое лицо в течение пятнадцати календарных дней с даты получения решения </w:t>
+      </w:r>
+      <w:proofErr w:type="spellStart"/>
+      <w:r>
+        <w:rPr>
+          <w:sz w:val="24"/>
+          <w:szCs w:val="24"/>
+        </w:rPr>
+        <w:t>микрофинансовой</w:t>
+      </w:r>
+      <w:proofErr w:type="spellEnd"/>
+      <w:r>
+        <w:rPr>
+          <w:sz w:val="24"/>
+          <w:szCs w:val="24"/>
+        </w:rPr>
+        <w:t xml:space="preserve"> организации, предусмотренного подпу</w:t>
+      </w:r>
+      <w:r>
+        <w:rPr>
+          <w:sz w:val="24"/>
+          <w:szCs w:val="24"/>
+        </w:rPr>
+        <w:t xml:space="preserve">нктом 3) части первой пункта 3 настоящей статьи, или при </w:t>
+      </w:r>
+      <w:proofErr w:type="spellStart"/>
+      <w:r>
+        <w:rPr>
+          <w:sz w:val="24"/>
+          <w:szCs w:val="24"/>
+        </w:rPr>
+        <w:t>недостижении</w:t>
+      </w:r>
+      <w:proofErr w:type="spellEnd"/>
+      <w:r>
+        <w:rPr>
+          <w:sz w:val="24"/>
+          <w:szCs w:val="24"/>
+        </w:rPr>
+        <w:t xml:space="preserve"> взаимоприемлемого решения об изменении условий договора о предоставлении </w:t>
+      </w:r>
+      <w:proofErr w:type="spellStart"/>
+      <w:r>
+        <w:rPr>
+          <w:sz w:val="24"/>
+          <w:szCs w:val="24"/>
+        </w:rPr>
+        <w:t>микрокредита</w:t>
+      </w:r>
+      <w:proofErr w:type="spellEnd"/>
+      <w:r>
+        <w:rPr>
+          <w:sz w:val="24"/>
+          <w:szCs w:val="24"/>
+        </w:rPr>
+        <w:t xml:space="preserve"> в срок, предусмотренный частью третьей пункта 3 настоящей статьи, вправе обратиться к </w:t>
+      </w:r>
+      <w:proofErr w:type="spellStart"/>
+      <w:r>
+        <w:rPr>
+          <w:sz w:val="24"/>
+          <w:szCs w:val="24"/>
+        </w:rPr>
+        <w:t>микрофинансово</w:t>
+      </w:r>
+      <w:r>
+        <w:rPr>
+          <w:sz w:val="24"/>
+          <w:szCs w:val="24"/>
+        </w:rPr>
+        <w:t>му</w:t>
+      </w:r>
+      <w:proofErr w:type="spellEnd"/>
+      <w:r>
+        <w:rPr>
+          <w:sz w:val="24"/>
+          <w:szCs w:val="24"/>
+        </w:rPr>
+        <w:t xml:space="preserve"> </w:t>
+      </w:r>
+      <w:proofErr w:type="spellStart"/>
+      <w:r>
+        <w:rPr>
+          <w:sz w:val="24"/>
+          <w:szCs w:val="24"/>
+        </w:rPr>
+        <w:t>омбудсману</w:t>
+      </w:r>
+      <w:proofErr w:type="spellEnd"/>
+      <w:r>
+        <w:rPr>
+          <w:sz w:val="24"/>
+          <w:szCs w:val="24"/>
+        </w:rPr>
+        <w:t xml:space="preserve"> с одновременным уведомлением </w:t>
+      </w:r>
+      <w:proofErr w:type="spellStart"/>
+      <w:r>
+        <w:rPr>
+          <w:sz w:val="24"/>
+          <w:szCs w:val="24"/>
+        </w:rPr>
+        <w:t>микрофинансовой</w:t>
+      </w:r>
+      <w:proofErr w:type="spellEnd"/>
+      <w:r>
+        <w:rPr>
+          <w:sz w:val="24"/>
+          <w:szCs w:val="24"/>
+        </w:rPr>
+        <w:t xml:space="preserve"> организации.</w:t>
+      </w:r>
+    </w:p>
+    <w:p>
+      <w:pPr>
+        <w:pBdr>
+          <w:top w:val="none" w:sz="0" w:space="0" w:color="000000"/>
+          <w:left w:val="none" w:sz="0" w:space="0" w:color="000000"/>
+          <w:bottom w:val="none" w:sz="0" w:space="0" w:color="000000"/>
+          <w:right w:val="none" w:sz="0" w:space="0" w:color="000000"/>
+          <w:between w:val="none" w:sz="0" w:space="0" w:color="000000"/>
+        </w:pBdr>
+        <w:shd w:val="clear" w:color="auto" w:fill="FFFFFF"/>
+        <w:tabs>
+          <w:tab w:val="left" w:pos="916"/>
+        </w:tabs>
+        <w:ind w:firstLine="400"/>
+        <w:jc w:val="both"/>
+        <w:rPr>
+          <w:sz w:val="24"/>
+          <w:szCs w:val="24"/>
+        </w:rPr>
+      </w:pPr>
+    </w:p>
+    <w:p>
+      <w:pPr>
+        <w:pBdr>
+          <w:top w:val="none" w:sz="0" w:space="0" w:color="000000"/>
+          <w:left w:val="none" w:sz="0" w:space="0" w:color="000000"/>
+          <w:bottom w:val="none" w:sz="0" w:space="0" w:color="000000"/>
+          <w:right w:val="none" w:sz="0" w:space="0" w:color="000000"/>
+          <w:between w:val="none" w:sz="0" w:space="0" w:color="000000"/>
+        </w:pBdr>
+        <w:shd w:val="clear" w:color="auto" w:fill="FFFFFF"/>
+        <w:tabs>
+          <w:tab w:val="left" w:pos="916"/>
+        </w:tabs>
+        <w:jc w:val="both"/>
+        <w:rPr>
+          <w:sz w:val="24"/>
+          <w:szCs w:val="24"/>
+        </w:rPr>
+      </w:pPr>
+      <w:r>
+        <w:rPr>
+          <w:sz w:val="24"/>
+          <w:szCs w:val="24"/>
+        </w:rPr>
+        <w:tab/>
+      </w:r>
       <w:proofErr w:type="spellStart"/>
       <w:r>
         <w:rPr>
@@ -2410,14 +3246,7 @@
           <w:sz w:val="24"/>
           <w:szCs w:val="24"/>
         </w:rPr>
-        <w:t xml:space="preserve"> рассматривает обращение заемщика - физического лица при пред</w:t>
-      </w:r>
-      <w:r>
-        <w:rPr>
-          <w:sz w:val="24"/>
-          <w:szCs w:val="24"/>
-        </w:rPr>
-        <w:t xml:space="preserve">ставлении доказательств его обращения в </w:t>
+        <w:t xml:space="preserve"> рассматривает обращение заемщика - физического лица при представлении доказательств его обращения в </w:t>
       </w:r>
       <w:proofErr w:type="spellStart"/>
       <w:r>
@@ -2457,7 +3286,14 @@
           <w:sz w:val="24"/>
           <w:szCs w:val="24"/>
         </w:rPr>
-        <w:t>микрофинансовой</w:t>
+        <w:t>микрофинанс</w:t>
+      </w:r>
+      <w:r>
+        <w:rPr>
+          <w:sz w:val="24"/>
+          <w:szCs w:val="24"/>
+        </w:rPr>
+        <w:t>овой</w:t>
       </w:r>
       <w:proofErr w:type="spellEnd"/>
       <w:r>
@@ -2499,6 +3335,239 @@
     </w:p>
     <w:p>
       <w:pPr>
+        <w:ind w:right="107" w:firstLine="720"/>
+        <w:jc w:val="both"/>
+        <w:rPr>
+          <w:b/>
+          <w:sz w:val="24"/>
+          <w:szCs w:val="24"/>
+        </w:rPr>
+      </w:pPr>
+      <w:r>
+        <w:rPr>
+          <w:b/>
+          <w:sz w:val="24"/>
+          <w:szCs w:val="24"/>
+        </w:rPr>
+        <w:t xml:space="preserve"> На основании изложенного, прошу рассмотреть возможность провести реструктуризацию моего Займа под номером </w:t>
+      </w:r>
+      <w:r>
+        <w:rPr>
+          <w:b/>
+          <w:sz w:val="24"/>
+          <w:szCs w:val="24"/>
+          <w:highlight w:val="white"/>
+        </w:rPr>
+        <w:t>№</w:t>
+      </w:r>
+      <w:r>
+        <w:rPr>
+          <w:b/>
+          <w:sz w:val="24"/>
+          <w:szCs w:val="24"/>
+          <w:highlight w:val="white"/>
+        </w:rPr>
+        <w:t>{{</w:t>
+      </w:r>
+      <w:proofErr w:type="spellStart"/>
+      <w:r>
+        <w:rPr>
+          <w:rFonts w:ascii="Menlo" w:hAnsi="Menlo" w:cs="Menlo"/>
+          <w:color w:val="000000"/>
+        </w:rPr>
+        <w:t>contract_number</w:t>
+      </w:r>
+      <w:proofErr w:type="spellEnd"/>
+      <w:r>
+        <w:rPr>
+          <w:b/>
+          <w:sz w:val="24"/>
+          <w:szCs w:val="24"/>
+          <w:highlight w:val="white"/>
+        </w:rPr>
+        <w:t>}}</w:t>
+      </w:r>
+      <w:r>
+        <w:rPr>
+          <w:b/>
+          <w:sz w:val="24"/>
+          <w:szCs w:val="24"/>
+          <w:highlight w:val="white"/>
+        </w:rPr>
+        <w:t xml:space="preserve"> от </w:t>
+      </w:r>
+      <w:r>
+        <w:rPr>
+          <w:b/>
+          <w:sz w:val="24"/>
+          <w:szCs w:val="24"/>
+          <w:highlight w:val="white"/>
+        </w:rPr>
+        <w:t>{{</w:t>
+      </w:r>
+      <w:proofErr w:type="spellStart"/>
+      <w:r>
+        <w:rPr>
+          <w:rFonts w:ascii="Menlo" w:hAnsi="Menlo" w:cs="Menlo"/>
+          <w:color w:val="000000"/>
+        </w:rPr>
+        <w:t>contract_start_date</w:t>
+      </w:r>
+      <w:proofErr w:type="spellEnd"/>
+      <w:r>
+        <w:rPr>
+          <w:b/>
+          <w:sz w:val="24"/>
+          <w:szCs w:val="24"/>
+          <w:highlight w:val="white"/>
+        </w:rPr>
+        <w:t>}}</w:t>
+      </w:r>
+      <w:r>
+        <w:rPr>
+          <w:b/>
+          <w:sz w:val="24"/>
+          <w:szCs w:val="24"/>
+        </w:rPr>
+        <w:t xml:space="preserve"> </w:t>
+      </w:r>
+      <w:r>
+        <w:rPr>
+          <w:b/>
+          <w:sz w:val="24"/>
+          <w:szCs w:val="24"/>
+        </w:rPr>
+        <w:t>г</w:t>
+      </w:r>
+      <w:r>
+        <w:rPr>
+          <w:b/>
+          <w:sz w:val="24"/>
+          <w:szCs w:val="24"/>
+          <w:highlight w:val="white"/>
+        </w:rPr>
+        <w:t>ода. Также прош</w:t>
+      </w:r>
+      <w:r>
+        <w:rPr>
+          <w:b/>
+          <w:sz w:val="24"/>
+          <w:szCs w:val="24"/>
+          <w:highlight w:val="white"/>
+        </w:rPr>
+        <w:t xml:space="preserve">у не требовать досрочного погашения </w:t>
+      </w:r>
+      <w:proofErr w:type="spellStart"/>
+      <w:r>
+        <w:rPr>
+          <w:b/>
+          <w:sz w:val="24"/>
+          <w:szCs w:val="24"/>
+          <w:highlight w:val="white"/>
+        </w:rPr>
+        <w:t>микрокредита</w:t>
+      </w:r>
+      <w:proofErr w:type="spellEnd"/>
+      <w:r>
+        <w:rPr>
+          <w:b/>
+          <w:sz w:val="24"/>
+          <w:szCs w:val="24"/>
+          <w:highlight w:val="white"/>
+        </w:rPr>
+        <w:t xml:space="preserve"> и признать мой долг в размере основной</w:t>
+      </w:r>
+      <w:r>
+        <w:rPr>
+          <w:b/>
+          <w:sz w:val="24"/>
+          <w:szCs w:val="24"/>
+        </w:rPr>
+        <w:t xml:space="preserve"> </w:t>
+      </w:r>
+      <w:r>
+        <w:rPr>
+          <w:b/>
+          <w:sz w:val="24"/>
+          <w:szCs w:val="24"/>
+          <w:highlight w:val="white"/>
+        </w:rPr>
+        <w:t xml:space="preserve">суммы </w:t>
+      </w:r>
+      <w:r>
+        <w:rPr>
+          <w:b/>
+          <w:sz w:val="24"/>
+          <w:szCs w:val="24"/>
+          <w:highlight w:val="white"/>
+        </w:rPr>
+        <w:t>{{</w:t>
+      </w:r>
+      <w:proofErr w:type="spellStart"/>
+      <w:r>
+        <w:rPr>
+          <w:rFonts w:ascii="Menlo" w:hAnsi="Menlo" w:cs="Menlo"/>
+          <w:color w:val="000000"/>
+        </w:rPr>
+        <w:t>outstanding_amount</w:t>
+      </w:r>
+      <w:proofErr w:type="spellEnd"/>
+      <w:r>
+        <w:rPr>
+          <w:b/>
+          <w:sz w:val="24"/>
+          <w:szCs w:val="24"/>
+          <w:highlight w:val="white"/>
+        </w:rPr>
+        <w:t>}}</w:t>
+      </w:r>
+      <w:r>
+        <w:rPr>
+          <w:b/>
+          <w:sz w:val="24"/>
+          <w:szCs w:val="24"/>
+          <w:highlight w:val="white"/>
+        </w:rPr>
+        <w:t xml:space="preserve"> </w:t>
+      </w:r>
+      <w:r>
+        <w:rPr>
+          <w:b/>
+          <w:sz w:val="24"/>
+          <w:szCs w:val="24"/>
+          <w:highlight w:val="white"/>
+        </w:rPr>
+        <w:t xml:space="preserve">тенге </w:t>
+      </w:r>
+      <w:r>
+        <w:rPr>
+          <w:b/>
+          <w:sz w:val="24"/>
+          <w:szCs w:val="24"/>
+        </w:rPr>
+        <w:t xml:space="preserve">и составить график погашения на протяжении 3 - </w:t>
+      </w:r>
+      <w:proofErr w:type="gramStart"/>
+      <w:r>
+        <w:rPr>
+          <w:b/>
+          <w:sz w:val="24"/>
+          <w:szCs w:val="24"/>
+        </w:rPr>
+        <w:t>12  месяцев</w:t>
+      </w:r>
+      <w:proofErr w:type="gramEnd"/>
+      <w:r>
+        <w:rPr>
+          <w:b/>
+          <w:sz w:val="24"/>
+          <w:szCs w:val="24"/>
+        </w:rPr>
+        <w:t>.</w:t>
+      </w:r>
+    </w:p>
+    <w:p>
+      <w:pPr>
         <w:ind w:left="101" w:right="107" w:firstLine="705"/>
         <w:jc w:val="both"/>
         <w:rPr>
@@ -2513,230 +3582,12 @@
           <w:sz w:val="24"/>
           <w:szCs w:val="24"/>
         </w:rPr>
-        <w:t>На основании изложенного, прошу рассмотреть возможност</w:t>
-      </w:r>
-      <w:r>
-        <w:rPr>
-          <w:b/>
-          <w:sz w:val="24"/>
-          <w:szCs w:val="24"/>
-        </w:rPr>
-        <w:t>ь провести реструктуризацию моего Займа под номером №</w:t>
-      </w:r>
-      <w:r>
-        <w:rPr>
-          <w:b/>
-          <w:sz w:val="24"/>
-          <w:szCs w:val="24"/>
-          <w:highlight w:val="white"/>
-        </w:rPr>
-        <w:t>{{</w:t>
-      </w:r>
-      <w:proofErr w:type="spellStart"/>
-      <w:r>
-        <w:rPr>
-          <w:rFonts w:ascii="Menlo" w:hAnsi="Menlo" w:cs="Menlo"/>
-          <w:color w:val="000000"/>
-        </w:rPr>
-        <w:t>contract_number</w:t>
-      </w:r>
-      <w:proofErr w:type="spellEnd"/>
-      <w:r>
-        <w:rPr>
-          <w:b/>
-          <w:sz w:val="24"/>
-          <w:szCs w:val="24"/>
-          <w:highlight w:val="white"/>
-        </w:rPr>
-        <w:t>}}</w:t>
-      </w:r>
-      <w:r>
-        <w:rPr>
-          <w:b/>
-          <w:sz w:val="24"/>
-          <w:szCs w:val="24"/>
-        </w:rPr>
-        <w:t xml:space="preserve"> </w:t>
-      </w:r>
-      <w:r>
-        <w:rPr>
-          <w:b/>
-          <w:sz w:val="24"/>
-          <w:szCs w:val="24"/>
-        </w:rPr>
-        <w:t xml:space="preserve">от </w:t>
-      </w:r>
-      <w:r>
-        <w:rPr>
-          <w:b/>
-          <w:sz w:val="24"/>
-          <w:szCs w:val="24"/>
-          <w:highlight w:val="white"/>
-        </w:rPr>
-        <w:t>{{</w:t>
-      </w:r>
-      <w:proofErr w:type="spellStart"/>
-      <w:r>
-        <w:rPr>
-          <w:rFonts w:ascii="Menlo" w:hAnsi="Menlo" w:cs="Menlo"/>
-          <w:color w:val="000000"/>
-        </w:rPr>
-        <w:t>contract_start_date</w:t>
-      </w:r>
-      <w:proofErr w:type="spellEnd"/>
-      <w:r>
-        <w:rPr>
-          <w:b/>
-          <w:sz w:val="24"/>
-          <w:szCs w:val="24"/>
-          <w:highlight w:val="white"/>
-        </w:rPr>
-        <w:t>}}</w:t>
-      </w:r>
-      <w:r>
-        <w:rPr>
-          <w:b/>
-          <w:sz w:val="24"/>
-          <w:szCs w:val="24"/>
-        </w:rPr>
-        <w:t xml:space="preserve"> </w:t>
-      </w:r>
-      <w:r>
-        <w:rPr>
-          <w:b/>
-          <w:sz w:val="24"/>
-          <w:szCs w:val="24"/>
-          <w:highlight w:val="white"/>
-        </w:rPr>
-        <w:t xml:space="preserve">года. Также прошу не требовать досрочного погашения </w:t>
-      </w:r>
-      <w:proofErr w:type="spellStart"/>
-      <w:r>
-        <w:rPr>
-          <w:b/>
-          <w:sz w:val="24"/>
-          <w:szCs w:val="24"/>
-          <w:highlight w:val="white"/>
-        </w:rPr>
-        <w:t>микрокредита</w:t>
-      </w:r>
-      <w:proofErr w:type="spellEnd"/>
-      <w:r>
-        <w:rPr>
-          <w:b/>
-          <w:sz w:val="24"/>
-          <w:szCs w:val="24"/>
-          <w:highlight w:val="white"/>
-        </w:rPr>
-        <w:t xml:space="preserve"> и признать мой долг в размере основной</w:t>
-      </w:r>
-      <w:r>
-        <w:rPr>
-          <w:b/>
-          <w:sz w:val="24"/>
-          <w:szCs w:val="24"/>
-        </w:rPr>
-        <w:t xml:space="preserve"> </w:t>
-      </w:r>
-      <w:r>
-        <w:rPr>
-          <w:b/>
-          <w:sz w:val="24"/>
-          <w:szCs w:val="24"/>
-          <w:highlight w:val="white"/>
-        </w:rPr>
-        <w:t xml:space="preserve">суммы </w:t>
-      </w:r>
-      <w:r>
-        <w:rPr>
-          <w:b/>
-          <w:sz w:val="24"/>
-          <w:szCs w:val="24"/>
-          <w:highlight w:val="white"/>
-        </w:rPr>
-        <w:t>{{</w:t>
-      </w:r>
-      <w:proofErr w:type="spellStart"/>
-      <w:r>
-        <w:rPr>
-          <w:rFonts w:ascii="Menlo" w:hAnsi="Menlo" w:cs="Menlo"/>
-          <w:color w:val="000000"/>
-        </w:rPr>
-        <w:t>outstanding_amount</w:t>
-      </w:r>
-      <w:proofErr w:type="spellEnd"/>
-      <w:r>
-        <w:rPr>
-          <w:b/>
-          <w:sz w:val="24"/>
-          <w:szCs w:val="24"/>
-          <w:highlight w:val="white"/>
-        </w:rPr>
-        <w:t>}}</w:t>
-      </w:r>
-      <w:r>
-        <w:rPr>
-          <w:b/>
-          <w:sz w:val="24"/>
-          <w:szCs w:val="24"/>
-          <w:highlight w:val="white"/>
-        </w:rPr>
-        <w:t xml:space="preserve"> тенг</w:t>
-      </w:r>
-      <w:r>
-        <w:rPr>
-          <w:b/>
-          <w:sz w:val="24"/>
-          <w:szCs w:val="24"/>
-          <w:highlight w:val="white"/>
-        </w:rPr>
-        <w:t xml:space="preserve">е </w:t>
-      </w:r>
-      <w:r>
-        <w:rPr>
-          <w:b/>
-          <w:sz w:val="24"/>
-          <w:szCs w:val="24"/>
-        </w:rPr>
-        <w:t xml:space="preserve">и составить график погашения на протяжении </w:t>
-      </w:r>
-      <w:r>
-        <w:rPr>
-          <w:b/>
-          <w:sz w:val="24"/>
-          <w:szCs w:val="24"/>
-        </w:rPr>
-        <w:t>{{</w:t>
-      </w:r>
-      <w:r>
-        <w:rPr>
-          <w:b/>
-          <w:sz w:val="24"/>
-          <w:szCs w:val="24"/>
-          <w:lang w:val="en-US"/>
-        </w:rPr>
-        <w:t>term</w:t>
-      </w:r>
-      <w:r>
-        <w:rPr>
-          <w:b/>
-          <w:sz w:val="24"/>
-          <w:szCs w:val="24"/>
-        </w:rPr>
-        <w:t>}}</w:t>
-      </w:r>
-      <w:r>
-        <w:rPr>
-          <w:b/>
-          <w:sz w:val="24"/>
-          <w:szCs w:val="24"/>
-        </w:rPr>
-        <w:t>.</w:t>
-      </w:r>
-    </w:p>
-    <w:p>
-      <w:pPr>
-        <w:ind w:left="101" w:right="107" w:firstLine="705"/>
+        <w:t xml:space="preserve">  </w:t>
+      </w:r>
+    </w:p>
+    <w:p>
+      <w:pPr>
+        <w:ind w:right="107" w:firstLine="720"/>
         <w:jc w:val="both"/>
         <w:rPr>
           <w:b/>
@@ -2750,26 +3601,7 @@
           <w:sz w:val="24"/>
           <w:szCs w:val="24"/>
         </w:rPr>
-        <w:t xml:space="preserve">  </w:t>
-      </w:r>
-    </w:p>
-    <w:p>
-      <w:pPr>
-        <w:ind w:right="107" w:firstLine="850"/>
-        <w:jc w:val="both"/>
-        <w:rPr>
-          <w:b/>
-          <w:sz w:val="24"/>
-          <w:szCs w:val="24"/>
-        </w:rPr>
-      </w:pPr>
-      <w:r>
-        <w:rPr>
-          <w:b/>
-          <w:sz w:val="24"/>
-          <w:szCs w:val="24"/>
-        </w:rPr>
-        <w:t>В случае положительного решения относительно реструктуризации моего Займа, я обязуюсь выполнять свои обязательства перед МФО вовремя в соответствии с новым предоставленным Графиком погашения.</w:t>
+        <w:t xml:space="preserve">  В случае положительного решения относительно реструктуризации моего Займа, я обязуюсь выполнять свои обязательства перед МФО вовремя в соответствии с новым предоставленным Графиком погашения.</w:t>
       </w:r>
     </w:p>
     <w:bookmarkStart w:id="0" w:name="_heading=h.xjifg239celm" w:colFirst="0" w:colLast="0" w:displacedByCustomXml="next"/>
@@ -2777,7 +3609,7 @@
     <w:sdt>
       <w:sdtPr>
         <w:tag w:val="goog_rdk_0"/>
-        <w:id w:val="1946963356"/>
+        <w:id w:val="1927770394"/>
       </w:sdtPr>
       <w:sdtEndPr/>
       <w:sdtContent>
@@ -2786,9 +3618,6 @@
             <w:pStyle w:val="1"/>
             <w:spacing w:before="156"/>
             <w:ind w:left="806"/>
-            <w:rPr>
-              <w:b w:val="0"/>
-            </w:rPr>
           </w:pPr>
           <w:r>
             <w:t>Прилагаемые документы:</w:t>
@@ -2944,22 +3773,25 @@
         <w:rPr>
           <w:highlight w:val="white"/>
         </w:rPr>
-        <w:t xml:space="preserve">                                                                  </w:t>
+        <w:t xml:space="preserve">                    ___________</w:t>
       </w:r>
       <w:r>
         <w:rPr>
           <w:b w:val="0"/>
           <w:highlight w:val="white"/>
         </w:rPr>
+        <w:t xml:space="preserve">__________     </w:t>
+      </w:r>
+      <w:r>
+        <w:rPr>
+          <w:highlight w:val="white"/>
+        </w:rPr>
+        <w:t xml:space="preserve">     </w:t>
+      </w:r>
+      <w:r>
         <w:t xml:space="preserve"> </w:t>
       </w:r>
       <w:r>
-        <w:rPr>
-          <w:highlight w:val="white"/>
-        </w:rPr>
-        <w:t xml:space="preserve">     </w:t>
-      </w:r>
-      <w:r>
         <w:t>{{</w:t>
       </w:r>
       <w:r>
@@ -2979,9 +3811,6 @@
       </w:r>
       <w:r>
         <w:t>}}</w:t>
-      </w:r>
-      <w:r>
-        <w:t xml:space="preserve"> </w:t>
       </w:r>
       <w:r>
         <w:t>года.</w:t>
@@ -2997,7 +3826,7 @@
     </w:p>
     <w:sectPr>
       <w:pgSz w:w="11920" w:h="16840"/>
-      <w:pgMar w:top="1060" w:right="759" w:bottom="277" w:left="1598" w:header="360" w:footer="360" w:gutter="0"/>
+      <w:pgMar w:top="1060" w:right="808" w:bottom="277" w:left="1598" w:header="360" w:footer="360" w:gutter="0"/>
       <w:pgNumType w:start="1"/>
       <w:cols w:space="720"/>
     </w:sectPr>
@@ -3008,9 +3837,9 @@
 <file path=word/numbering.xml><?xml version="1.0" encoding="utf-8"?>
 <w:numbering xmlns:wpc="http://schemas.microsoft.com/office/word/2010/wordprocessingCanvas" xmlns:cx="http://schemas.microsoft.com/office/drawing/2014/chartex" xmlns:cx1="http://schemas.microsoft.com/office/drawing/2015/9/8/chartex" xmlns:cx2="http://schemas.microsoft.com/office/drawing/2015/10/21/chartex" xmlns:cx3="http://schemas.microsoft.com/office/drawing/2016/5/9/chartex" xmlns:cx4="http://schemas.microsoft.com/office/drawing/2016/5/10/chartex" xmlns:cx5="http://schemas.microsoft.com/office/drawing/2016/5/11/chartex" xmlns:cx6="http://schemas.microsoft.com/office/drawing/2016/5/12/chartex" xmlns:cx7="http://schemas.microsoft.com/office/drawing/2016/5/13/chartex" xmlns:cx8="http://schemas.microsoft.com/office/drawing/2016/5/14/chartex" xmlns:mc="http://schemas.openxmlformats.org/markup-compatibility/2006" xmlns:aink="http://schemas.microsoft.com/office/drawing/2016/ink" xmlns:am3d="http://schemas.microsoft.com/office/drawing/2017/model3d" xmlns:o="urn:schemas-microsoft-com:office:office" xmlns:r="http://schemas.openxmlformats.org/officeDocument/2006/relationships" xmlns:m="http://schemas.openxmlformats.org/officeDocument/2006/math" xmlns:v="urn:schemas-microsoft-com:vml" xmlns:wp14="http://schemas.microsoft.com/office/word/2010/wordprocessingDrawing" xmlns:wp="http://schemas.openxmlformats.org/drawingml/2006/wordprocessingDrawing" xmlns:w10="urn:schemas-microsoft-com:office:word" xmlns:w="http://schemas.openxmlformats.org/wordprocessingml/2006/main" xmlns:w14="http://schemas.microsoft.com/office/word/2010/wordml" xmlns:w15="http://schemas.microsoft.com/office/word/2012/wordml" xmlns:w16cex="http://schemas.microsoft.com/office/word/2018/wordml/cex" xmlns:w16cid="http://schemas.microsoft.com/office/word/2016/wordml/cid" xmlns:w16="http://schemas.microsoft.com/office/word/2018/wordml" xmlns:w16sdtdh="http://schemas.microsoft.com/office/word/2020/wordml/sdtdatahash" xmlns:w16se="http://schemas.microsoft.com/office/word/2015/wordml/symex" xmlns:wpg="http://schemas.microsoft.com/office/word/2010/wordprocessingGroup" xmlns:wpi="http://schemas.microsoft.com/office/word/2010/wordprocessingInk" xmlns:wne="http://schemas.microsoft.com/office/word/2006/wordml" xmlns:wps="http://schemas.microsoft.com/office/word/2010/wordprocessingShape" mc:Ignorable="w14 w15 w16se w16cid w16 w16cex w16sdtdh wp14">
   <w:abstractNum w:abstractNumId="0" w15:restartNumberingAfterBreak="0">
-    <w:nsid w:val="27187F6C"/>
+    <w:nsid w:val="106B0E2F"/>
     <w:multiLevelType w:val="multilevel"/>
-    <w:tmpl w:val="2E783E6E"/>
+    <w:tmpl w:val="BE80B0DE"/>
     <w:lvl w:ilvl="0">
       <w:start w:val="1"/>
       <w:numFmt w:val="decimal"/>
@@ -3121,9 +3950,9 @@
     </w:lvl>
   </w:abstractNum>
   <w:abstractNum w:abstractNumId="1" w15:restartNumberingAfterBreak="0">
-    <w:nsid w:val="3B9F7856"/>
+    <w:nsid w:val="65996D15"/>
     <w:multiLevelType w:val="multilevel"/>
-    <w:tmpl w:val="998C0B46"/>
+    <w:tmpl w:val="00EA49B6"/>
     <w:lvl w:ilvl="0">
       <w:numFmt w:val="bullet"/>
       <w:lvlText w:val="–"/>
@@ -3870,6 +4699,17 @@
       </w:tblCellMar>
     </w:tblPr>
   </w:style>
+  <w:style w:type="table" w:customStyle="1" w:styleId="TableNormal7">
+    <w:name w:val="Table Normal"/>
+    <w:tblPr>
+      <w:tblCellMar>
+        <w:top w:w="0" w:type="dxa"/>
+        <w:left w:w="0" w:type="dxa"/>
+        <w:bottom w:w="0" w:type="dxa"/>
+        <w:right w:w="0" w:type="dxa"/>
+      </w:tblCellMar>
+    </w:tblPr>
+  </w:style>
   <w:style w:type="paragraph" w:styleId="a4">
     <w:name w:val="Subtitle"/>
     <w:basedOn w:val="a"/>
@@ -4214,7 +5054,7 @@
 
 <file path=customXml/item1.xml><?xml version="1.0" encoding="utf-8"?>
 <go:gDocsCustomXmlDataStorage xmlns:go="http://customooxmlschemas.google.com/" xmlns:r="http://schemas.openxmlformats.org/officeDocument/2006/relationships" uri="GoogleDocsCustomDataVersion2">
-  <go:docsCustomData xmlns:go="http://customooxmlschemas.google.com/" roundtripDataSignature="AMtx7mgH5WSN4Lu5Y99dAKJN2fHFszXd8w==">CgMxLjAaDQoBMBIICgYIBTICCAEyDmgueGppZmcyMzljZWxtMg5oLnB5N2t6N2xoZnR5ZjgAciExS1RYOVhCc0daTTBQcnFqdkVrQmF5QWE0WTdqQlNDbG4=</go:docsCustomData>
+  <go:docsCustomData xmlns:go="http://customooxmlschemas.google.com/" roundtripDataSignature="AMtx7mjoMRBOLCfjgt9dFi4wyVxG84418Q==">CgMxLjAaDQoBMBIICgYIBTICCAEyDmgueGppZmcyMzljZWxtMg5oLnB5N2t6N2xoZnR5ZjgAciExNGNtclc5ZUp4d09nak8zQ3F0NlNjT1VPRVlBOVdSaFE=</go:docsCustomData>
 </go:gDocsCustomXmlDataStorage>
 </file>
 

</xml_diff>